<commit_message>
update NWS scripts - 9/19/2017
</commit_message>
<xml_diff>
--- a/README.docx
+++ b/README.docx
@@ -1,6 +1,6 @@
 
 <file path=word/document.xml><?xml version="1.0" encoding="utf-8"?>
-<w:document xmlns:wpc="http://schemas.microsoft.com/office/word/2010/wordprocessingCanvas" xmlns:mc="http://schemas.openxmlformats.org/markup-compatibility/2006" xmlns:o="urn:schemas-microsoft-com:office:office" xmlns:r="http://schemas.openxmlformats.org/officeDocument/2006/relationships" xmlns:m="http://schemas.openxmlformats.org/officeDocument/2006/math" xmlns:v="urn:schemas-microsoft-com:vml" xmlns:wp14="http://schemas.microsoft.com/office/word/2010/wordprocessingDrawing" xmlns:wp="http://schemas.openxmlformats.org/drawingml/2006/wordprocessingDrawing" xmlns:w10="urn:schemas-microsoft-com:office:word" xmlns:w="http://schemas.openxmlformats.org/wordprocessingml/2006/main" xmlns:w14="http://schemas.microsoft.com/office/word/2010/wordml" xmlns:w15="http://schemas.microsoft.com/office/word/2012/wordml" xmlns:wpg="http://schemas.microsoft.com/office/word/2010/wordprocessingGroup" xmlns:wpi="http://schemas.microsoft.com/office/word/2010/wordprocessingInk" xmlns:wne="http://schemas.microsoft.com/office/word/2006/wordml" xmlns:wps="http://schemas.microsoft.com/office/word/2010/wordprocessingShape" mc:Ignorable="w14 w15 wp14">
+<w:document xmlns:wpc="http://schemas.microsoft.com/office/word/2010/wordprocessingCanvas" xmlns:cx="http://schemas.microsoft.com/office/drawing/2014/chartex" xmlns:cx1="http://schemas.microsoft.com/office/drawing/2015/9/8/chartex" xmlns:cx2="http://schemas.microsoft.com/office/drawing/2015/10/21/chartex" xmlns:cx3="http://schemas.microsoft.com/office/drawing/2016/5/9/chartex" xmlns:cx4="http://schemas.microsoft.com/office/drawing/2016/5/10/chartex" xmlns:cx5="http://schemas.microsoft.com/office/drawing/2016/5/11/chartex" xmlns:cx6="http://schemas.microsoft.com/office/drawing/2016/5/12/chartex" xmlns:cx7="http://schemas.microsoft.com/office/drawing/2016/5/13/chartex" xmlns:cx8="http://schemas.microsoft.com/office/drawing/2016/5/14/chartex" xmlns:mc="http://schemas.openxmlformats.org/markup-compatibility/2006" xmlns:aink="http://schemas.microsoft.com/office/drawing/2016/ink" xmlns:am3d="http://schemas.microsoft.com/office/drawing/2017/model3d" xmlns:o="urn:schemas-microsoft-com:office:office" xmlns:r="http://schemas.openxmlformats.org/officeDocument/2006/relationships" xmlns:m="http://schemas.openxmlformats.org/officeDocument/2006/math" xmlns:v="urn:schemas-microsoft-com:vml" xmlns:wp14="http://schemas.microsoft.com/office/word/2010/wordprocessingDrawing" xmlns:wp="http://schemas.openxmlformats.org/drawingml/2006/wordprocessingDrawing" xmlns:w10="urn:schemas-microsoft-com:office:word" xmlns:w="http://schemas.openxmlformats.org/wordprocessingml/2006/main" xmlns:w14="http://schemas.microsoft.com/office/word/2010/wordml" xmlns:w15="http://schemas.microsoft.com/office/word/2012/wordml" xmlns:w16cid="http://schemas.microsoft.com/office/word/2016/wordml/cid" xmlns:w16se="http://schemas.microsoft.com/office/word/2015/wordml/symex" xmlns:wpg="http://schemas.microsoft.com/office/word/2010/wordprocessingGroup" xmlns:wpi="http://schemas.microsoft.com/office/word/2010/wordprocessingInk" xmlns:wne="http://schemas.microsoft.com/office/word/2006/wordml" xmlns:wps="http://schemas.microsoft.com/office/word/2010/wordprocessingShape" mc:Ignorable="w14 w15 w16se w16cid wp14">
   <w:body>
     <w:p>
       <w:pPr>
@@ -18,7 +18,7 @@
           <w:szCs w:val="29"/>
           <w:u w:val="single"/>
         </w:rPr>
-        <w:t>Python Scripts Library:</w:t>
+        <w:t>Ryan's Python Scripts:</w:t>
       </w:r>
     </w:p>
     <w:p>
@@ -28,13 +28,6 @@
           <w:szCs w:val="24"/>
         </w:rPr>
       </w:pPr>
-      <w:r>
-        <w:rPr>
-          <w:sz w:val="24"/>
-          <w:szCs w:val="24"/>
-        </w:rPr>
-        <w:t>Ryan Spies</w:t>
-      </w:r>
     </w:p>
     <w:p>
       <w:r>
@@ -49,7 +42,7 @@
       <w:pPr>
         <w:numPr>
           <w:ilvl w:val="0"/>
-          <w:numId w:val="10"/>
+          <w:numId w:val="17"/>
         </w:numPr>
         <w:spacing w:before="100" w:beforeAutospacing="1" w:after="100" w:afterAutospacing="1" w:line="240" w:lineRule="auto"/>
       </w:pPr>
@@ -78,7 +71,7 @@
       <w:pPr>
         <w:numPr>
           <w:ilvl w:val="0"/>
-          <w:numId w:val="10"/>
+          <w:numId w:val="17"/>
         </w:numPr>
         <w:spacing w:before="100" w:beforeAutospacing="1" w:after="100" w:afterAutospacing="1" w:line="240" w:lineRule="auto"/>
       </w:pPr>
@@ -107,7 +100,7 @@
       <w:pPr>
         <w:numPr>
           <w:ilvl w:val="0"/>
-          <w:numId w:val="10"/>
+          <w:numId w:val="17"/>
         </w:numPr>
         <w:spacing w:before="100" w:beforeAutospacing="1" w:after="100" w:afterAutospacing="1" w:line="240" w:lineRule="auto"/>
       </w:pPr>
@@ -128,7 +121,7 @@
           <w:rPr>
             <w:rStyle w:val="Hyperlink"/>
           </w:rPr>
-          <w:t>D:\Projects\NWS\Python\plot_UHG</w:t>
+          <w:t>D:\Projects\NWS\Python\UNIT_HG</w:t>
         </w:r>
       </w:hyperlink>
     </w:p>
@@ -136,7 +129,7 @@
       <w:pPr>
         <w:numPr>
           <w:ilvl w:val="0"/>
-          <w:numId w:val="10"/>
+          <w:numId w:val="17"/>
         </w:numPr>
         <w:spacing w:before="100" w:beforeAutospacing="1" w:after="100" w:afterAutospacing="1" w:line="240" w:lineRule="auto"/>
       </w:pPr>
@@ -165,7 +158,7 @@
       <w:pPr>
         <w:numPr>
           <w:ilvl w:val="0"/>
-          <w:numId w:val="10"/>
+          <w:numId w:val="17"/>
         </w:numPr>
         <w:spacing w:before="100" w:beforeAutospacing="1" w:after="100" w:afterAutospacing="1" w:line="240" w:lineRule="auto"/>
       </w:pPr>
@@ -197,7 +190,7 @@
       <w:pPr>
         <w:numPr>
           <w:ilvl w:val="0"/>
-          <w:numId w:val="10"/>
+          <w:numId w:val="17"/>
         </w:numPr>
         <w:spacing w:before="100" w:beforeAutospacing="1" w:after="100" w:afterAutospacing="1" w:line="240" w:lineRule="auto"/>
       </w:pPr>
@@ -218,29 +211,15 @@
           <w:rPr>
             <w:rStyle w:val="Hyperlink"/>
           </w:rPr>
-          <w:t>D:\Projects\NWS\Python\plot_UHG</w:t>
-        </w:r>
-      </w:hyperlink>
-    </w:p>
-    <w:p>
-      <w:pPr>
-        <w:spacing w:after="0"/>
-      </w:pPr>
-    </w:p>
-    <w:p>
-      <w:r>
-        <w:rPr>
-          <w:b/>
-          <w:bCs/>
-        </w:rPr>
-        <w:t>###### Data Download ########</w:t>
-      </w:r>
+          <w:t>D:\Projects\NWS\Python\UNIT_HG</w:t>
+        </w:r>
+      </w:hyperlink>
     </w:p>
     <w:p>
       <w:pPr>
         <w:numPr>
           <w:ilvl w:val="0"/>
-          <w:numId w:val="11"/>
+          <w:numId w:val="17"/>
         </w:numPr>
         <w:spacing w:before="100" w:beforeAutospacing="1" w:after="100" w:afterAutospacing="1" w:line="240" w:lineRule="auto"/>
       </w:pPr>
@@ -251,28 +230,17 @@
           <w:i/>
           <w:iCs/>
         </w:rPr>
-        <w:t>QME_NWS_datacard_download.py:</w:t>
-      </w:r>
-      <w:r>
-        <w:t xml:space="preserve"> loop through basin summary csv files and download USGS QME datacard files from </w:t>
+        <w:t>plot _SNODAS_ADC.py: </w:t>
+      </w:r>
+      <w:r>
+        <w:t>This script plots a scatter plot of the NOHRSC SNODAS modeled SWE and SCA  using downloaded data from NOHRSC website. Features: second twin axis with different units, join two lists to a dictionary, pandas read csv. </w:t>
       </w:r>
       <w:hyperlink r:id="rId11" w:history="1">
         <w:r>
           <w:rPr>
             <w:rStyle w:val="Hyperlink"/>
           </w:rPr>
-          <w:t>http://dipper.nws.noaa.gov/hdsb/data/archived/usgs.html</w:t>
-        </w:r>
-      </w:hyperlink>
-      <w:r>
-        <w:t>. Uses urllib2 module. </w:t>
-      </w:r>
-      <w:hyperlink r:id="rId12" w:history="1">
-        <w:r>
-          <w:rPr>
-            <w:rStyle w:val="Hyperlink"/>
-          </w:rPr>
-          <w:t>D:\Projects\NWS\Python\QME</w:t>
+          <w:t>D:\Projects\NWS\Python\SNOW</w:t>
         </w:r>
       </w:hyperlink>
     </w:p>
@@ -280,7 +248,7 @@
       <w:pPr>
         <w:numPr>
           <w:ilvl w:val="0"/>
-          <w:numId w:val="11"/>
+          <w:numId w:val="17"/>
         </w:numPr>
         <w:spacing w:before="100" w:beforeAutospacing="1" w:after="100" w:afterAutospacing="1" w:line="240" w:lineRule="auto"/>
       </w:pPr>
@@ -291,47 +259,25 @@
           <w:i/>
           <w:iCs/>
         </w:rPr>
-        <w:t>QIN_USGS_csv_download.py:</w:t>
-      </w:r>
-      <w:r>
-        <w:t xml:space="preserve"> loop through basin summay csv files and download USGS QIN data files from historic data site (pre WY 2007) </w:t>
-      </w:r>
-      <w:hyperlink r:id="rId13" w:history="1">
-        <w:r>
-          <w:rPr>
-            <w:rStyle w:val="Hyperlink"/>
-          </w:rPr>
-          <w:t>http://ida.water.usgs.gov/ida/</w:t>
-        </w:r>
-      </w:hyperlink>
-      <w:r>
-        <w:t xml:space="preserve"> and recent site (2007 WY+) </w:t>
-      </w:r>
-      <w:hyperlink r:id="rId14" w:history="1">
-        <w:r>
-          <w:rPr>
-            <w:rStyle w:val="Hyperlink"/>
-          </w:rPr>
-          <w:t>http://waterdata.usgs.gov/nwis</w:t>
-        </w:r>
-      </w:hyperlink>
-      <w:r>
-        <w:t>. Uses mechanize module to automate webpage submission and retrievals. </w:t>
-      </w:r>
-      <w:hyperlink r:id="rId15" w:history="1">
-        <w:r>
-          <w:rPr>
-            <w:rStyle w:val="Hyperlink"/>
-          </w:rPr>
-          <w:t>D:\Projects\NWS\Python\QIN</w:t>
-        </w:r>
-      </w:hyperlink>
-    </w:p>
-    <w:p>
-      <w:pPr>
-        <w:numPr>
-          <w:ilvl w:val="1"/>
-          <w:numId w:val="11"/>
+        <w:t>plot_ADC_compare.py:</w:t>
+      </w:r>
+      <w:r>
+        <w:t xml:space="preserve"> script plots pre- and post-calibration ADCs. </w:t>
+      </w:r>
+      <w:hyperlink r:id="rId12" w:history="1">
+        <w:r>
+          <w:rPr>
+            <w:rStyle w:val="Hyperlink"/>
+          </w:rPr>
+          <w:t>D:\Projects\NWS\Python\SNOW</w:t>
+        </w:r>
+      </w:hyperlink>
+    </w:p>
+    <w:p>
+      <w:pPr>
+        <w:numPr>
+          <w:ilvl w:val="0"/>
+          <w:numId w:val="17"/>
         </w:numPr>
         <w:spacing w:before="100" w:beforeAutospacing="1" w:after="100" w:afterAutospacing="1" w:line="240" w:lineRule="auto"/>
       </w:pPr>
@@ -342,12 +288,321 @@
           <w:i/>
           <w:iCs/>
         </w:rPr>
+        <w:t>plot_param_ranges.py:</w:t>
+      </w:r>
+      <w:r>
+        <w:t> script to plot SAC/Snow param ranges using extracted moduleparfile csv files. Data plotted: pre-calb, draft calb, final calb, Anderson, apriori. key features: pandas dataframes, axis tick labels inside plot, annotate with mask/shadow around text, watermark logo inside figure </w:t>
+      </w:r>
+      <w:hyperlink r:id="rId13" w:history="1">
+        <w:r>
+          <w:rPr>
+            <w:rStyle w:val="Hyperlink"/>
+          </w:rPr>
+          <w:t>D:\Projects\NWS\Python\Extract_Hydro_Params</w:t>
+        </w:r>
+      </w:hyperlink>
+    </w:p>
+    <w:p>
+      <w:pPr>
+        <w:numPr>
+          <w:ilvl w:val="0"/>
+          <w:numId w:val="17"/>
+        </w:numPr>
+        <w:spacing w:before="100" w:beforeAutospacing="1" w:after="100" w:afterAutospacing="1" w:line="240" w:lineRule="auto"/>
+      </w:pPr>
+      <w:r>
+        <w:rPr>
+          <w:b/>
+          <w:bCs/>
+          <w:i/>
+          <w:iCs/>
+        </w:rPr>
+        <w:t>plot_Tatum_compare.py:</w:t>
+      </w:r>
+      <w:r>
+        <w:t> script to plot changes to Tatum coefficients and layer thresholds (pre calb vs post calb) key features: colormap for automatic line color spectrum </w:t>
+      </w:r>
+      <w:hyperlink r:id="rId14" w:history="1">
+        <w:r>
+          <w:rPr>
+            <w:rStyle w:val="Hyperlink"/>
+          </w:rPr>
+          <w:t>D:\Projects\NWS\Python\UNIT_HG</w:t>
+        </w:r>
+      </w:hyperlink>
+    </w:p>
+    <w:p>
+      <w:pPr>
+        <w:numPr>
+          <w:ilvl w:val="0"/>
+          <w:numId w:val="17"/>
+        </w:numPr>
+        <w:spacing w:before="100" w:beforeAutospacing="1" w:after="100" w:afterAutospacing="1" w:line="240" w:lineRule="auto"/>
+      </w:pPr>
+      <w:r>
+        <w:rPr>
+          <w:b/>
+          <w:bCs/>
+          <w:i/>
+          <w:iCs/>
+        </w:rPr>
+        <w:t>plot_station_data_timeline.py:</w:t>
+      </w:r>
+      <w:r>
+        <w:t xml:space="preserve">  script creates an horizontal bar chart of station data availability for precip/temp data sites. Good for determining record overlap. </w:t>
+      </w:r>
+      <w:hyperlink r:id="rId15" w:history="1">
+        <w:r>
+          <w:rPr>
+            <w:rStyle w:val="Hyperlink"/>
+          </w:rPr>
+          <w:t>D:\Projects\NWS\Python\Cardfiles</w:t>
+        </w:r>
+      </w:hyperlink>
+    </w:p>
+    <w:p>
+      <w:pPr>
+        <w:spacing w:after="0"/>
+      </w:pPr>
+    </w:p>
+    <w:p>
+      <w:r>
+        <w:rPr>
+          <w:b/>
+          <w:bCs/>
+        </w:rPr>
+        <w:lastRenderedPageBreak/>
+        <w:t>####### Interactive Plot Scripts #######</w:t>
+      </w:r>
+    </w:p>
+    <w:p>
+      <w:pPr>
+        <w:numPr>
+          <w:ilvl w:val="0"/>
+          <w:numId w:val="18"/>
+        </w:numPr>
+        <w:spacing w:before="100" w:beforeAutospacing="1" w:after="100" w:afterAutospacing="1" w:line="240" w:lineRule="auto"/>
+      </w:pPr>
+      <w:r>
+        <w:rPr>
+          <w:b/>
+          <w:bCs/>
+          <w:i/>
+          <w:iCs/>
+        </w:rPr>
+        <w:t>bokeh_plot_streamflow.py</w:t>
+      </w:r>
+      <w:r>
+        <w:t>: generate an interactive plot of QME vs. SQME using bokeh module. Output to an html file for viewing. </w:t>
+      </w:r>
+      <w:hyperlink r:id="rId16" w:history="1">
+        <w:r>
+          <w:rPr>
+            <w:rStyle w:val="Hyperlink"/>
+          </w:rPr>
+          <w:t>D:\Projects\NWS\Python\bokeh</w:t>
+        </w:r>
+      </w:hyperlink>
+      <w:r>
+        <w:t> (update bokeh v11: </w:t>
+      </w:r>
+      <w:hyperlink r:id="rId17" w:history="1">
+        <w:r>
+          <w:rPr>
+            <w:rStyle w:val="Hyperlink"/>
+          </w:rPr>
+          <w:t>http://bokeh.pydata.org/en/server_branch/docs/installation.html</w:t>
+        </w:r>
+      </w:hyperlink>
+      <w:r>
+        <w:t>)</w:t>
+      </w:r>
+    </w:p>
+    <w:p>
+      <w:pPr>
+        <w:numPr>
+          <w:ilvl w:val="0"/>
+          <w:numId w:val="18"/>
+        </w:numPr>
+        <w:spacing w:before="100" w:beforeAutospacing="1" w:after="100" w:afterAutospacing="1" w:line="240" w:lineRule="auto"/>
+      </w:pPr>
+    </w:p>
+    <w:p>
+      <w:pPr>
+        <w:spacing w:after="0"/>
+      </w:pPr>
+    </w:p>
+    <w:p>
+      <w:r>
+        <w:rPr>
+          <w:b/>
+          <w:bCs/>
+        </w:rPr>
+        <w:t>####### Geographic Map Plot Scripts #######</w:t>
+      </w:r>
+    </w:p>
+    <w:p>
+      <w:pPr>
+        <w:numPr>
+          <w:ilvl w:val="0"/>
+          <w:numId w:val="19"/>
+        </w:numPr>
+        <w:spacing w:before="100" w:beforeAutospacing="1" w:after="100" w:afterAutospacing="1" w:line="240" w:lineRule="auto"/>
+      </w:pPr>
+      <w:r>
+        <w:rPr>
+          <w:b/>
+          <w:bCs/>
+          <w:i/>
+          <w:iCs/>
+        </w:rPr>
+        <w:t>plot_shapefiles_serfc.py</w:t>
+      </w:r>
+      <w:r>
+        <w:t>: Basemap module. Example plot using ArcGIS background layer with basin shapefiles. </w:t>
+      </w:r>
+      <w:hyperlink r:id="rId18" w:history="1">
+        <w:r>
+          <w:rPr>
+            <w:rStyle w:val="Hyperlink"/>
+          </w:rPr>
+          <w:t>D:\Projects\NWS\Python\basemap_plots</w:t>
+        </w:r>
+      </w:hyperlink>
+    </w:p>
+    <w:p>
+      <w:pPr>
+        <w:spacing w:after="0"/>
+      </w:pPr>
+    </w:p>
+    <w:p>
+      <w:r>
+        <w:pict>
+          <v:rect id="_x0000_i1025" style="width:0;height:1.5pt" o:hralign="center" o:hrstd="t" o:hr="t" fillcolor="#a0a0a0" stroked="f"/>
+        </w:pict>
+      </w:r>
+    </w:p>
+    <w:p>
+      <w:r>
+        <w:rPr>
+          <w:b/>
+          <w:bCs/>
+        </w:rPr>
+        <w:t>###### Data Download ########</w:t>
+      </w:r>
+    </w:p>
+    <w:p>
+      <w:pPr>
+        <w:numPr>
+          <w:ilvl w:val="0"/>
+          <w:numId w:val="20"/>
+        </w:numPr>
+        <w:spacing w:before="100" w:beforeAutospacing="1" w:after="100" w:afterAutospacing="1" w:line="240" w:lineRule="auto"/>
+      </w:pPr>
+      <w:r>
+        <w:rPr>
+          <w:b/>
+          <w:bCs/>
+          <w:i/>
+          <w:iCs/>
+        </w:rPr>
+        <w:t>QME_NWS_datacard_download.py:</w:t>
+      </w:r>
+      <w:r>
+        <w:t xml:space="preserve"> loop through basin summary csv files and download USGS QME datacard files from </w:t>
+      </w:r>
+      <w:hyperlink r:id="rId19" w:history="1">
+        <w:r>
+          <w:rPr>
+            <w:rStyle w:val="Hyperlink"/>
+          </w:rPr>
+          <w:t>http://dipper.nws.noaa.gov/hdsb/data/archived/usgs.html</w:t>
+        </w:r>
+      </w:hyperlink>
+      <w:r>
+        <w:t>. Uses urllib2 module. </w:t>
+      </w:r>
+      <w:hyperlink r:id="rId20" w:history="1">
+        <w:r>
+          <w:rPr>
+            <w:rStyle w:val="Hyperlink"/>
+          </w:rPr>
+          <w:t>D:\Projects\NWS\Python\QME</w:t>
+        </w:r>
+      </w:hyperlink>
+    </w:p>
+    <w:p>
+      <w:pPr>
+        <w:numPr>
+          <w:ilvl w:val="0"/>
+          <w:numId w:val="20"/>
+        </w:numPr>
+        <w:spacing w:before="100" w:beforeAutospacing="1" w:after="100" w:afterAutospacing="1" w:line="240" w:lineRule="auto"/>
+      </w:pPr>
+      <w:r>
+        <w:rPr>
+          <w:b/>
+          <w:bCs/>
+          <w:i/>
+          <w:iCs/>
+        </w:rPr>
+        <w:t>QIN_USGS_csv_download.py:</w:t>
+      </w:r>
+      <w:r>
+        <w:t xml:space="preserve"> loop through basin summay csv files and download USGS QIN data files from historic data site (pre WY 2007) </w:t>
+      </w:r>
+      <w:hyperlink r:id="rId21" w:history="1">
+        <w:r>
+          <w:rPr>
+            <w:rStyle w:val="Hyperlink"/>
+          </w:rPr>
+          <w:t>http://ida.water.usgs.gov/ida/</w:t>
+        </w:r>
+      </w:hyperlink>
+      <w:r>
+        <w:t xml:space="preserve"> and recent site (2007 WY+) </w:t>
+      </w:r>
+      <w:hyperlink r:id="rId22" w:history="1">
+        <w:r>
+          <w:rPr>
+            <w:rStyle w:val="Hyperlink"/>
+          </w:rPr>
+          <w:t>http://waterdata.usgs.gov/nwis</w:t>
+        </w:r>
+      </w:hyperlink>
+      <w:r>
+        <w:t>. Uses mechanize module to automate webpage submission and retrievals. </w:t>
+      </w:r>
+      <w:hyperlink r:id="rId23" w:history="1">
+        <w:r>
+          <w:rPr>
+            <w:rStyle w:val="Hyperlink"/>
+          </w:rPr>
+          <w:t>D:\Projects\NWS\Python\QIN</w:t>
+        </w:r>
+      </w:hyperlink>
+    </w:p>
+    <w:p>
+      <w:pPr>
+        <w:numPr>
+          <w:ilvl w:val="1"/>
+          <w:numId w:val="20"/>
+        </w:numPr>
+        <w:spacing w:before="100" w:beforeAutospacing="1" w:after="100" w:afterAutospacing="1" w:line="240" w:lineRule="auto"/>
+      </w:pPr>
+      <w:r>
+        <w:rPr>
+          <w:b/>
+          <w:bCs/>
+          <w:i/>
+          <w:iCs/>
+        </w:rPr>
         <w:t>merge_USGS_QIN_timeseries_csv.py: </w:t>
       </w:r>
       <w:r>
         <w:t xml:space="preserve">creates a QIN time series in .csv format for import into CHPS. Capable of using the 2 files from the USGS -&gt; downloaded with QIN_USGS_datacard_harves.py: 1. historical (before Oct 1, 2007) txt file 2. recent (after Oct 1, 2007) txt file. Data retrieval info: </w:t>
       </w:r>
-      <w:hyperlink r:id="rId16" w:history="1">
+      <w:hyperlink r:id="rId24" w:history="1">
         <w:r>
           <w:rPr>
             <w:rStyle w:val="Hyperlink"/>
@@ -358,7 +613,7 @@
       <w:r>
         <w:t xml:space="preserve"> USGS parameter codes: </w:t>
       </w:r>
-      <w:hyperlink r:id="rId17" w:history="1">
+      <w:hyperlink r:id="rId25" w:history="1">
         <w:r>
           <w:rPr>
             <w:rStyle w:val="Hyperlink"/>
@@ -369,8 +624,44 @@
     </w:p>
     <w:p>
       <w:pPr>
+        <w:numPr>
+          <w:ilvl w:val="0"/>
+          <w:numId w:val="20"/>
+        </w:numPr>
+        <w:spacing w:before="100" w:beforeAutospacing="1" w:after="100" w:afterAutospacing="1" w:line="240" w:lineRule="auto"/>
+      </w:pPr>
+      <w:r>
+        <w:rPr>
+          <w:b/>
+          <w:bCs/>
+          <w:i/>
+          <w:iCs/>
+        </w:rPr>
+        <w:t>download_basin_snow_climo.py:</w:t>
+      </w:r>
+      <w:r>
+        <w:t xml:space="preserve"> Download NOHRSC SNODAS data from the NOHRSC basin plot website. Input a list of basins and output hourly snow data to a csv. </w:t>
+      </w:r>
+      <w:hyperlink r:id="rId26" w:history="1">
+        <w:r>
+          <w:rPr>
+            <w:rStyle w:val="Hyperlink"/>
+          </w:rPr>
+          <w:t>D:\Projects\NWS\Python\NOHRSC</w:t>
+        </w:r>
+      </w:hyperlink>
+    </w:p>
+    <w:p>
+      <w:pPr>
         <w:spacing w:after="0"/>
       </w:pPr>
+    </w:p>
+    <w:p>
+      <w:r>
+        <w:pict>
+          <v:rect id="_x0000_i1026" style="width:0;height:1.5pt" o:hralign="center" o:hrstd="t" o:hr="t" fillcolor="#a0a0a0" stroked="f"/>
+        </w:pict>
+      </w:r>
     </w:p>
     <w:p>
       <w:r>
@@ -401,7 +692,7 @@
       <w:pPr>
         <w:numPr>
           <w:ilvl w:val="0"/>
-          <w:numId w:val="12"/>
+          <w:numId w:val="21"/>
         </w:numPr>
         <w:spacing w:before="100" w:beforeAutospacing="1" w:after="100" w:afterAutospacing="1" w:line="240" w:lineRule="auto"/>
         <w:rPr>
@@ -421,7 +712,7 @@
       <w:r>
         <w:t>: input raw 6 column map/mat data and create .txt file in single column with datetime object </w:t>
       </w:r>
-      <w:hyperlink r:id="rId18" w:history="1">
+      <w:hyperlink r:id="rId27" w:history="1">
         <w:r>
           <w:rPr>
             <w:rStyle w:val="Hyperlink"/>
@@ -434,7 +725,7 @@
       <w:pPr>
         <w:numPr>
           <w:ilvl w:val="1"/>
-          <w:numId w:val="12"/>
+          <w:numId w:val="21"/>
         </w:numPr>
         <w:spacing w:before="100" w:beforeAutospacing="1" w:after="100" w:afterAutospacing="1" w:line="240" w:lineRule="auto"/>
       </w:pPr>
@@ -446,7 +737,7 @@
       <w:pPr>
         <w:numPr>
           <w:ilvl w:val="0"/>
-          <w:numId w:val="12"/>
+          <w:numId w:val="21"/>
         </w:numPr>
         <w:spacing w:before="100" w:beforeAutospacing="1" w:after="100" w:afterAutospacing="1" w:line="240" w:lineRule="auto"/>
       </w:pPr>
@@ -457,6 +748,7 @@
           <w:i/>
           <w:iCs/>
         </w:rPr>
+        <w:lastRenderedPageBreak/>
         <w:t>map_water_year_analysis.py</w:t>
       </w:r>
       <w:r>
@@ -469,7 +761,7 @@
       <w:r>
         <w:t xml:space="preserve"> input 2 column (datetime, MAP) file from map_mat_conversion.py above and create a csv with water year totals </w:t>
       </w:r>
-      <w:hyperlink r:id="rId19" w:history="1">
+      <w:hyperlink r:id="rId28" w:history="1">
         <w:r>
           <w:rPr>
             <w:rStyle w:val="Hyperlink"/>
@@ -482,7 +774,7 @@
       <w:pPr>
         <w:numPr>
           <w:ilvl w:val="1"/>
-          <w:numId w:val="12"/>
+          <w:numId w:val="21"/>
         </w:numPr>
         <w:spacing w:before="100" w:beforeAutospacing="1" w:after="100" w:afterAutospacing="1" w:line="240" w:lineRule="auto"/>
       </w:pPr>
@@ -498,7 +790,7 @@
       <w:r>
         <w:t>: same format as above except calculate on a mean monthly basis for a user define period </w:t>
       </w:r>
-      <w:hyperlink r:id="rId20" w:history="1">
+      <w:hyperlink r:id="rId29" w:history="1">
         <w:r>
           <w:rPr>
             <w:rStyle w:val="Hyperlink"/>
@@ -511,7 +803,7 @@
       <w:pPr>
         <w:numPr>
           <w:ilvl w:val="0"/>
-          <w:numId w:val="12"/>
+          <w:numId w:val="21"/>
         </w:numPr>
         <w:spacing w:before="100" w:beforeAutospacing="1" w:after="100" w:afterAutospacing="1" w:line="240" w:lineRule="auto"/>
       </w:pPr>
@@ -527,7 +819,7 @@
       <w:r>
         <w:t>: reads a list of .xls (or .csv) files output from the PRISM arcgis tool or python arcpy script (1 file for each basin) and call a specific cell value in .xls -&gt; output a summary .csv file </w:t>
       </w:r>
-      <w:hyperlink r:id="rId21" w:history="1">
+      <w:hyperlink r:id="rId30" w:history="1">
         <w:r>
           <w:rPr>
             <w:rStyle w:val="Hyperlink"/>
@@ -540,7 +832,7 @@
       <w:pPr>
         <w:numPr>
           <w:ilvl w:val="1"/>
-          <w:numId w:val="12"/>
+          <w:numId w:val="21"/>
         </w:numPr>
         <w:spacing w:before="100" w:beforeAutospacing="1" w:after="100" w:afterAutospacing="1" w:line="240" w:lineRule="auto"/>
       </w:pPr>
@@ -556,7 +848,7 @@
       <w:r>
         <w:t>: reads a list of  .csv files output from the PRISM arcgis tool or python arcpy script (1 file for each basin for each month) and calls the monthly precip, tmin, tmax, or tmean value (updated 10/14/2014). Converts precip from mm to inches and outputs a summary .csv file with all basins. </w:t>
       </w:r>
-      <w:hyperlink r:id="rId22" w:history="1">
+      <w:hyperlink r:id="rId31" w:history="1">
         <w:r>
           <w:rPr>
             <w:rStyle w:val="Hyperlink"/>
@@ -569,7 +861,7 @@
       <w:pPr>
         <w:numPr>
           <w:ilvl w:val="0"/>
-          <w:numId w:val="12"/>
+          <w:numId w:val="21"/>
         </w:numPr>
         <w:spacing w:before="100" w:beforeAutospacing="1" w:after="100" w:afterAutospacing="1" w:line="240" w:lineRule="auto"/>
       </w:pPr>
@@ -583,9 +875,9 @@
         <w:t>QME_summary_statistics.py</w:t>
       </w:r>
       <w:r>
-        <w:t>: input USGS discharge text files or CHPS csv exported QME and create csv with summary statistics (mean, max, min, sd) and date of max/min (masked array handling)  </w:t>
-      </w:r>
-      <w:hyperlink r:id="rId23" w:history="1">
+        <w:t>: input USGS discharge text files or CHPS csv exported QME and create csv with summary statistics (mean, max, min, sd) and date of max/min (masked array handling). Also generates a horizontal bar plot showing the timeline of available QME data.  </w:t>
+      </w:r>
+      <w:hyperlink r:id="rId32" w:history="1">
         <w:r>
           <w:rPr>
             <w:rStyle w:val="Hyperlink"/>
@@ -598,7 +890,7 @@
       <w:pPr>
         <w:numPr>
           <w:ilvl w:val="0"/>
-          <w:numId w:val="12"/>
+          <w:numId w:val="21"/>
         </w:numPr>
         <w:spacing w:before="100" w:beforeAutospacing="1" w:after="100" w:afterAutospacing="1" w:line="240" w:lineRule="auto"/>
       </w:pPr>
@@ -614,7 +906,7 @@
       <w:r>
         <w:t>: This script reads CHPS csv file from QIN plot display or raw USGS data (created by _create_QIN_timeseries.py) and finds the start and end of the observed hourly QIN record, # of valid data points, and % of total available. Outputs summary data to csv file. </w:t>
       </w:r>
-      <w:hyperlink r:id="rId24" w:history="1">
+      <w:hyperlink r:id="rId33" w:history="1">
         <w:r>
           <w:rPr>
             <w:rStyle w:val="Hyperlink"/>
@@ -627,7 +919,7 @@
       <w:pPr>
         <w:numPr>
           <w:ilvl w:val="1"/>
-          <w:numId w:val="12"/>
+          <w:numId w:val="21"/>
         </w:numPr>
         <w:spacing w:before="100" w:beforeAutospacing="1" w:after="100" w:afterAutospacing="1" w:line="240" w:lineRule="auto"/>
       </w:pPr>
@@ -648,7 +940,7 @@
       <w:pPr>
         <w:numPr>
           <w:ilvl w:val="0"/>
-          <w:numId w:val="12"/>
+          <w:numId w:val="21"/>
         </w:numPr>
         <w:spacing w:before="100" w:beforeAutospacing="1" w:after="100" w:afterAutospacing="1" w:line="240" w:lineRule="auto"/>
       </w:pPr>
@@ -664,7 +956,7 @@
       <w:r>
         <w:t>: calculates a WY summary of QME data from NWS datacard data and outputs a water year mean daily flow table </w:t>
       </w:r>
-      <w:hyperlink r:id="rId25" w:history="1">
+      <w:hyperlink r:id="rId34" w:history="1">
         <w:r>
           <w:rPr>
             <w:rStyle w:val="Hyperlink"/>
@@ -677,7 +969,7 @@
       <w:pPr>
         <w:numPr>
           <w:ilvl w:val="0"/>
-          <w:numId w:val="12"/>
+          <w:numId w:val="21"/>
         </w:numPr>
         <w:spacing w:before="100" w:beforeAutospacing="1" w:after="100" w:afterAutospacing="1" w:line="240" w:lineRule="auto"/>
       </w:pPr>
@@ -688,17 +980,17 @@
           <w:i/>
           <w:iCs/>
         </w:rPr>
-        <w:t>parse_apriori_pet.py</w:t>
-      </w:r>
-      <w:r>
-        <w:t>: parse through the apriori .csv file from arcpy script and pull the PE, PEadj, and ETD data and write to a new separate .csv file for each basin </w:t>
-      </w:r>
-      <w:hyperlink r:id="rId26" w:history="1">
-        <w:r>
-          <w:rPr>
-            <w:rStyle w:val="Hyperlink"/>
-          </w:rPr>
-          <w:t>D:\Projects\NWS\Python\APriori</w:t>
+        <w:t>QME_datacard_to_csv.py</w:t>
+      </w:r>
+      <w:r>
+        <w:t>: converts individual QME datacard files to a single/merged csv file that can be imported for dss build </w:t>
+      </w:r>
+      <w:hyperlink r:id="rId35" w:history="1">
+        <w:r>
+          <w:rPr>
+            <w:rStyle w:val="Hyperlink"/>
+          </w:rPr>
+          <w:t>D:\Projects\NWS\Python\QME</w:t>
         </w:r>
       </w:hyperlink>
     </w:p>
@@ -706,7 +998,7 @@
       <w:pPr>
         <w:numPr>
           <w:ilvl w:val="0"/>
-          <w:numId w:val="12"/>
+          <w:numId w:val="21"/>
         </w:numPr>
         <w:spacing w:before="100" w:beforeAutospacing="1" w:after="100" w:afterAutospacing="1" w:line="240" w:lineRule="auto"/>
       </w:pPr>
@@ -717,17 +1009,17 @@
           <w:i/>
           <w:iCs/>
         </w:rPr>
-        <w:t>xls_to_csv.py</w:t>
-      </w:r>
-      <w:r>
-        <w:t>: convert .xls and .xlsx files within a directory to .csv files </w:t>
-      </w:r>
-      <w:hyperlink r:id="rId27" w:history="1">
-        <w:r>
-          <w:rPr>
-            <w:rStyle w:val="Hyperlink"/>
-          </w:rPr>
-          <w:t>D:\Projects\NWS\Python</w:t>
+        <w:t>parse_apriori_pet.py</w:t>
+      </w:r>
+      <w:r>
+        <w:t>: parse through the apriori .csv file from arcpy script and pull the PE, PEadj, and ETD data and write to a new separate .csv file for each basin </w:t>
+      </w:r>
+      <w:hyperlink r:id="rId36" w:history="1">
+        <w:r>
+          <w:rPr>
+            <w:rStyle w:val="Hyperlink"/>
+          </w:rPr>
+          <w:t>D:\Projects\NWS\Python\APriori</w:t>
         </w:r>
       </w:hyperlink>
     </w:p>
@@ -735,7 +1027,7 @@
       <w:pPr>
         <w:numPr>
           <w:ilvl w:val="0"/>
-          <w:numId w:val="12"/>
+          <w:numId w:val="21"/>
         </w:numPr>
         <w:spacing w:before="100" w:beforeAutospacing="1" w:after="100" w:afterAutospacing="1" w:line="240" w:lineRule="auto"/>
       </w:pPr>
@@ -746,25 +1038,25 @@
           <w:i/>
           <w:iCs/>
         </w:rPr>
-        <w:t>daily_to_annual_resdata_xls.py</w:t>
-      </w:r>
-      <w:r>
-        <w:t>: parse through .xlsx files containing daily reservoir storage and outflow data. Create a summary table (.csv file) based on water year analysis </w:t>
-      </w:r>
-      <w:hyperlink r:id="rId28" w:history="1">
-        <w:r>
-          <w:rPr>
-            <w:rStyle w:val="Hyperlink"/>
-          </w:rPr>
-          <w:t>D:\Projects\NWS\Water Balance\LMRFC\LMRFC_FY2014</w:t>
-        </w:r>
-      </w:hyperlink>
-    </w:p>
-    <w:p>
-      <w:pPr>
-        <w:numPr>
-          <w:ilvl w:val="1"/>
-          <w:numId w:val="12"/>
+        <w:t>xls_to_csv.py</w:t>
+      </w:r>
+      <w:r>
+        <w:t>: convert .xls and .xlsx files within a directory to .csv files </w:t>
+      </w:r>
+      <w:hyperlink r:id="rId37" w:history="1">
+        <w:r>
+          <w:rPr>
+            <w:rStyle w:val="Hyperlink"/>
+          </w:rPr>
+          <w:t>D:\Projects\NWS\Python</w:t>
+        </w:r>
+      </w:hyperlink>
+    </w:p>
+    <w:p>
+      <w:pPr>
+        <w:numPr>
+          <w:ilvl w:val="0"/>
+          <w:numId w:val="21"/>
         </w:numPr>
         <w:spacing w:before="100" w:beforeAutospacing="1" w:after="100" w:afterAutospacing="1" w:line="240" w:lineRule="auto"/>
       </w:pPr>
@@ -775,17 +1067,25 @@
           <w:i/>
           <w:iCs/>
         </w:rPr>
-        <w:t>daily_to_annual_resdata_txt.py</w:t>
-      </w:r>
-      <w:r>
-        <w:t>: same script but designed to use .txt file with inflow, outflow, pumpback variables</w:t>
-      </w:r>
+        <w:t>daily_to_annual_resdata_xls.py</w:t>
+      </w:r>
+      <w:r>
+        <w:t>: parse through .xlsx files containing daily reservoir storage and outflow data. Create a summary table (.csv file) based on water year analysis </w:t>
+      </w:r>
+      <w:hyperlink r:id="rId38" w:history="1">
+        <w:r>
+          <w:rPr>
+            <w:rStyle w:val="Hyperlink"/>
+          </w:rPr>
+          <w:t>D:\Projects\NWS\Water Balance\LMRFC\LMRFC_FY2014</w:t>
+        </w:r>
+      </w:hyperlink>
     </w:p>
     <w:p>
       <w:pPr>
         <w:numPr>
           <w:ilvl w:val="1"/>
-          <w:numId w:val="12"/>
+          <w:numId w:val="21"/>
         </w:numPr>
         <w:spacing w:before="100" w:beforeAutospacing="1" w:after="100" w:afterAutospacing="1" w:line="240" w:lineRule="auto"/>
       </w:pPr>
@@ -796,17 +1096,17 @@
           <w:i/>
           <w:iCs/>
         </w:rPr>
-        <w:t>daily_to_annual_resdata_chps_import.py</w:t>
-      </w:r>
-      <w:r>
-        <w:t>: same script but designed to use .txt files used in CHPS import. Data is already in cfsd</w:t>
-      </w:r>
-    </w:p>
-    <w:p>
-      <w:pPr>
-        <w:numPr>
-          <w:ilvl w:val="0"/>
-          <w:numId w:val="12"/>
+        <w:t>daily_to_annual_resdata_txt.py</w:t>
+      </w:r>
+      <w:r>
+        <w:t>: same script but designed to use .txt file with inflow, outflow, pumpback variables</w:t>
+      </w:r>
+    </w:p>
+    <w:p>
+      <w:pPr>
+        <w:numPr>
+          <w:ilvl w:val="1"/>
+          <w:numId w:val="21"/>
         </w:numPr>
         <w:spacing w:before="100" w:beforeAutospacing="1" w:after="100" w:afterAutospacing="1" w:line="240" w:lineRule="auto"/>
       </w:pPr>
@@ -817,29 +1117,17 @@
           <w:i/>
           <w:iCs/>
         </w:rPr>
-        <w:t>mat_month_mean_daily_min_max.py</w:t>
-      </w:r>
-      <w:r>
-        <w:t xml:space="preserve">: parse through column MAT data (from map_mat_conversion.py) and calculate a monthly mean daily max and min temperatures for </w:t>
-      </w:r>
-      <w:r>
-        <w:lastRenderedPageBreak/>
-        <w:t>use in PET calculations -&gt; output to csv file for each year (row) </w:t>
-      </w:r>
-      <w:hyperlink r:id="rId29" w:history="1">
-        <w:r>
-          <w:rPr>
-            <w:rStyle w:val="Hyperlink"/>
-          </w:rPr>
-          <w:t>D:\Projects\NWS\Python\MAP_MAT</w:t>
-        </w:r>
-      </w:hyperlink>
+        <w:t>daily_to_annual_resdata_chps_import.py</w:t>
+      </w:r>
+      <w:r>
+        <w:t>: same script but designed to use .txt files used in CHPS import. Data is already in cfsd</w:t>
+      </w:r>
     </w:p>
     <w:p>
       <w:pPr>
         <w:numPr>
           <w:ilvl w:val="0"/>
-          <w:numId w:val="12"/>
+          <w:numId w:val="21"/>
         </w:numPr>
         <w:spacing w:before="100" w:beforeAutospacing="1" w:after="100" w:afterAutospacing="1" w:line="240" w:lineRule="auto"/>
       </w:pPr>
@@ -850,17 +1138,17 @@
           <w:i/>
           <w:iCs/>
         </w:rPr>
-        <w:t>mape_day_to_month_climo.py</w:t>
-      </w:r>
-      <w:r>
-        <w:t>: Calculates a climatology mean monthly PE timeseries for a basin using an exported .csv time series containing daily data. Outputs a .csv with monthly data. </w:t>
-      </w:r>
-      <w:hyperlink r:id="rId30" w:history="1">
-        <w:r>
-          <w:rPr>
-            <w:rStyle w:val="Hyperlink"/>
-          </w:rPr>
-          <w:t>D:\Projects\NWS\Python\MAPE</w:t>
+        <w:t>mat_month_mean_daily_min_max.py</w:t>
+      </w:r>
+      <w:r>
+        <w:t>: parse through column MAT data (from map_mat_conversion.py) and calculate a monthly mean daily max and min temperatures for use in PET calculations -&gt; output to csv file for each year (row) </w:t>
+      </w:r>
+      <w:hyperlink r:id="rId39" w:history="1">
+        <w:r>
+          <w:rPr>
+            <w:rStyle w:val="Hyperlink"/>
+          </w:rPr>
+          <w:t>D:\Projects\NWS\Python\MAP_MAT</w:t>
         </w:r>
       </w:hyperlink>
     </w:p>
@@ -868,7 +1156,7 @@
       <w:pPr>
         <w:numPr>
           <w:ilvl w:val="0"/>
-          <w:numId w:val="12"/>
+          <w:numId w:val="21"/>
         </w:numPr>
         <w:spacing w:before="100" w:beforeAutospacing="1" w:after="100" w:afterAutospacing="1" w:line="240" w:lineRule="auto"/>
       </w:pPr>
@@ -879,12 +1167,41 @@
           <w:i/>
           <w:iCs/>
         </w:rPr>
+        <w:t>mape_day_to_month_climo.py</w:t>
+      </w:r>
+      <w:r>
+        <w:t>: Calculates a climatology mean monthly PE timeseries for a basin using an exported .csv time series containing daily data. Outputs a .csv with monthly data. </w:t>
+      </w:r>
+      <w:hyperlink r:id="rId40" w:history="1">
+        <w:r>
+          <w:rPr>
+            <w:rStyle w:val="Hyperlink"/>
+          </w:rPr>
+          <w:t>D:\Projects\NWS\Python\MAPE</w:t>
+        </w:r>
+      </w:hyperlink>
+    </w:p>
+    <w:p>
+      <w:pPr>
+        <w:numPr>
+          <w:ilvl w:val="0"/>
+          <w:numId w:val="21"/>
+        </w:numPr>
+        <w:spacing w:before="100" w:beforeAutospacing="1" w:after="100" w:afterAutospacing="1" w:line="240" w:lineRule="auto"/>
+      </w:pPr>
+      <w:r>
+        <w:rPr>
+          <w:b/>
+          <w:bCs/>
+          <w:i/>
+          <w:iCs/>
+        </w:rPr>
         <w:t>_create_QIN_timeseries.py</w:t>
       </w:r>
       <w:r>
         <w:t>: Cody's script to parse QIN historical and recent USGS download files. Create a single basin QIN .csv format ready for CHPS import </w:t>
       </w:r>
-      <w:hyperlink r:id="rId31" w:history="1">
+      <w:hyperlink r:id="rId41" w:history="1">
         <w:r>
           <w:rPr>
             <w:rStyle w:val="Hyperlink"/>
@@ -912,7 +1229,7 @@
       <w:pPr>
         <w:numPr>
           <w:ilvl w:val="0"/>
-          <w:numId w:val="13"/>
+          <w:numId w:val="22"/>
         </w:numPr>
         <w:spacing w:before="100" w:beforeAutospacing="1" w:after="100" w:afterAutospacing="1" w:line="240" w:lineRule="auto"/>
       </w:pPr>
@@ -928,7 +1245,7 @@
       <w:r>
         <w:t>: parse through individual data files from IEM website (e.g. hourly ASOS/AWOS) and generate formatted cardfile. Also creates a summary csv file with calculated valid data points and percent of total. Summary file used to display available data stats in arcmap. </w:t>
       </w:r>
-      <w:hyperlink r:id="rId32" w:history="1">
+      <w:hyperlink r:id="rId42" w:history="1">
         <w:r>
           <w:rPr>
             <w:rStyle w:val="Hyperlink"/>
@@ -941,7 +1258,7 @@
       <w:pPr>
         <w:numPr>
           <w:ilvl w:val="0"/>
-          <w:numId w:val="13"/>
+          <w:numId w:val="22"/>
         </w:numPr>
         <w:spacing w:before="100" w:beforeAutospacing="1" w:after="100" w:afterAutospacing="1" w:line="240" w:lineRule="auto"/>
       </w:pPr>
@@ -957,7 +1274,7 @@
       <w:r>
         <w:t>: parse through a summary file of NHDS site info obtained from website and split out individual cardfiles for each site. Also creates a summary csv file with calculated valid data points and percent of total. Summary file used to display available data stats in arcmap. Also has option to create station summary bar plot of available data. </w:t>
       </w:r>
-      <w:hyperlink r:id="rId33" w:history="1">
+      <w:hyperlink r:id="rId43" w:history="1">
         <w:r>
           <w:rPr>
             <w:rStyle w:val="Hyperlink"/>
@@ -970,7 +1287,7 @@
       <w:pPr>
         <w:numPr>
           <w:ilvl w:val="0"/>
-          <w:numId w:val="13"/>
+          <w:numId w:val="22"/>
         </w:numPr>
         <w:spacing w:before="100" w:beforeAutospacing="1" w:after="100" w:afterAutospacing="1" w:line="240" w:lineRule="auto"/>
       </w:pPr>
@@ -986,7 +1303,7 @@
       <w:r>
         <w:t>: parse through a individual RAWS data files (Stitches together data prior to 2004-&gt;WRCC RAWS and post 2004 data-&gt;RAWS site) and generate formatted cardfile. Also creates a summary csv file with calculated valid data points and percent of total. Summary file used to display available data stats in arcmap. Also has option to create station summary bar plot of available data. Key Features: day of year coversion to date, padded zero integer format.  APRFC 2015 task. </w:t>
       </w:r>
-      <w:hyperlink r:id="rId34" w:history="1">
+      <w:hyperlink r:id="rId44" w:history="1">
         <w:r>
           <w:rPr>
             <w:rStyle w:val="Hyperlink"/>
@@ -999,7 +1316,7 @@
       <w:pPr>
         <w:numPr>
           <w:ilvl w:val="0"/>
-          <w:numId w:val="13"/>
+          <w:numId w:val="22"/>
         </w:numPr>
         <w:spacing w:before="100" w:beforeAutospacing="1" w:after="100" w:afterAutospacing="1" w:line="240" w:lineRule="auto"/>
       </w:pPr>
@@ -1015,7 +1332,7 @@
       <w:r>
         <w:t>: parse through a individual data files from SCAN website and generate formatted cardfiles. Also creates a summary csv file with calculated valid data points and percent of total. Summary file used to display available data stats in arcmap. </w:t>
       </w:r>
-      <w:hyperlink r:id="rId35" w:history="1">
+      <w:hyperlink r:id="rId45" w:history="1">
         <w:r>
           <w:rPr>
             <w:rStyle w:val="Hyperlink"/>
@@ -1028,7 +1345,7 @@
       <w:pPr>
         <w:numPr>
           <w:ilvl w:val="0"/>
-          <w:numId w:val="13"/>
+          <w:numId w:val="22"/>
         </w:numPr>
         <w:spacing w:before="100" w:beforeAutospacing="1" w:after="100" w:afterAutospacing="1" w:line="240" w:lineRule="auto"/>
       </w:pPr>
@@ -1044,12 +1361,12 @@
       <w:r>
         <w:t>: generate an input file with the pxpp station data using the summary file and a list of the cardfiles. </w:t>
       </w:r>
-      <w:hyperlink r:id="rId36" w:history="1">
-        <w:r>
-          <w:rPr>
-            <w:rStyle w:val="Hyperlink"/>
-          </w:rPr>
-          <w:t>D:\Projects\NWS\Python\Cardfiles</w:t>
+      <w:hyperlink r:id="rId46" w:history="1">
+        <w:r>
+          <w:rPr>
+            <w:rStyle w:val="Hyperlink"/>
+          </w:rPr>
+          <w:t>D:\Projects\NWS\Python\NSWRFS_preprocessors</w:t>
         </w:r>
       </w:hyperlink>
     </w:p>
@@ -1057,7 +1374,7 @@
       <w:pPr>
         <w:numPr>
           <w:ilvl w:val="0"/>
-          <w:numId w:val="13"/>
+          <w:numId w:val="22"/>
         </w:numPr>
         <w:spacing w:before="100" w:beforeAutospacing="1" w:after="100" w:afterAutospacing="1" w:line="240" w:lineRule="auto"/>
       </w:pPr>
@@ -1073,7 +1390,7 @@
       <w:r>
         <w:t xml:space="preserve">: generate an input file with for the MAT preprocessor using station history csv and MAT consistency check output files. MAT input </w:t>
       </w:r>
-      <w:hyperlink r:id="rId37" w:history="1">
+      <w:hyperlink r:id="rId47" w:history="1">
         <w:r>
           <w:rPr>
             <w:rStyle w:val="Hyperlink"/>
@@ -1084,12 +1401,12 @@
       <w:r>
         <w:t>. </w:t>
       </w:r>
-      <w:hyperlink r:id="rId38" w:history="1">
-        <w:r>
-          <w:rPr>
-            <w:rStyle w:val="Hyperlink"/>
-          </w:rPr>
-          <w:t>D:\Projects\NWS\Python\Cardfiles</w:t>
+      <w:hyperlink r:id="rId48" w:history="1">
+        <w:r>
+          <w:rPr>
+            <w:rStyle w:val="Hyperlink"/>
+          </w:rPr>
+          <w:t>D:\Projects\NWS\Python\NSWRFS_preprocessors</w:t>
         </w:r>
       </w:hyperlink>
     </w:p>
@@ -1097,7 +1414,7 @@
       <w:pPr>
         <w:numPr>
           <w:ilvl w:val="0"/>
-          <w:numId w:val="13"/>
+          <w:numId w:val="22"/>
         </w:numPr>
         <w:spacing w:before="100" w:beforeAutospacing="1" w:after="100" w:afterAutospacing="1" w:line="240" w:lineRule="auto"/>
       </w:pPr>
@@ -1113,7 +1430,7 @@
       <w:r>
         <w:t xml:space="preserve">: generate an input file with for the MAP preprocessor using station history csv and pxpp output files. MAP input </w:t>
       </w:r>
-      <w:hyperlink r:id="rId39" w:history="1">
+      <w:hyperlink r:id="rId49" w:history="1">
         <w:r>
           <w:rPr>
             <w:rStyle w:val="Hyperlink"/>
@@ -1124,12 +1441,12 @@
       <w:r>
         <w:t>. </w:t>
       </w:r>
-      <w:hyperlink r:id="rId40" w:history="1">
-        <w:r>
-          <w:rPr>
-            <w:rStyle w:val="Hyperlink"/>
-          </w:rPr>
-          <w:t>D:\Projects\NWS\Python\Cardfiles</w:t>
+      <w:hyperlink r:id="rId50" w:history="1">
+        <w:r>
+          <w:rPr>
+            <w:rStyle w:val="Hyperlink"/>
+          </w:rPr>
+          <w:t>D:\Projects\NWS\Python\NSWRFS_preprocessors</w:t>
         </w:r>
       </w:hyperlink>
     </w:p>
@@ -1137,7 +1454,7 @@
       <w:pPr>
         <w:numPr>
           <w:ilvl w:val="0"/>
-          <w:numId w:val="13"/>
+          <w:numId w:val="22"/>
         </w:numPr>
         <w:spacing w:before="100" w:beforeAutospacing="1" w:after="100" w:afterAutospacing="1" w:line="240" w:lineRule="auto"/>
       </w:pPr>
@@ -1153,7 +1470,7 @@
       <w:r>
         <w:t>: (daily and hourly scripts) parse through a individual CONAGUA csv files to cardfile. </w:t>
       </w:r>
-      <w:hyperlink r:id="rId41" w:history="1">
+      <w:hyperlink r:id="rId51" w:history="1">
         <w:r>
           <w:rPr>
             <w:rStyle w:val="Hyperlink"/>
@@ -1166,7 +1483,7 @@
       <w:pPr>
         <w:numPr>
           <w:ilvl w:val="0"/>
-          <w:numId w:val="13"/>
+          <w:numId w:val="22"/>
         </w:numPr>
         <w:spacing w:before="100" w:beforeAutospacing="1" w:after="100" w:afterAutospacing="1" w:line="240" w:lineRule="auto"/>
       </w:pPr>
@@ -1182,12 +1499,12 @@
       <w:r>
         <w:t xml:space="preserve"> parse through the PXPP output results summary file and locate the station id and the calculated annual precip value. Output to a csv file for analysis. </w:t>
       </w:r>
-      <w:hyperlink r:id="rId42" w:history="1">
-        <w:r>
-          <w:rPr>
-            <w:rStyle w:val="Hyperlink"/>
-          </w:rPr>
-          <w:t>D:\Projects\NWS\Python\Cardfiles</w:t>
+      <w:hyperlink r:id="rId52" w:history="1">
+        <w:r>
+          <w:rPr>
+            <w:rStyle w:val="Hyperlink"/>
+          </w:rPr>
+          <w:t>D:\Projects\NWS\Python\NSWRFS_preprocessors</w:t>
         </w:r>
       </w:hyperlink>
     </w:p>
@@ -1208,7 +1525,7 @@
       <w:pPr>
         <w:numPr>
           <w:ilvl w:val="0"/>
-          <w:numId w:val="14"/>
+          <w:numId w:val="23"/>
         </w:numPr>
         <w:spacing w:before="100" w:beforeAutospacing="1" w:after="100" w:afterAutospacing="1" w:line="240" w:lineRule="auto"/>
       </w:pPr>
@@ -1219,792 +1536,963 @@
           <w:i/>
           <w:iCs/>
         </w:rPr>
+        <w:t>extract_hydro_routing_params_sa.py:</w:t>
+      </w:r>
+      <w:r>
+        <w:t> same as above, but using the original chps SA moduleparfiles (.xml) directly from the CHPS SA/Calb config-&gt; different file format. Updated name and features to plot the lag/k variables. </w:t>
+      </w:r>
+      <w:hyperlink r:id="rId53" w:history="1">
+        <w:r>
+          <w:rPr>
+            <w:rStyle w:val="Hyperlink"/>
+          </w:rPr>
+          <w:t>D:\Projects\NWS\Python\Extract_Hydro_Params</w:t>
+        </w:r>
+      </w:hyperlink>
+    </w:p>
+    <w:p>
+      <w:pPr>
+        <w:numPr>
+          <w:ilvl w:val="0"/>
+          <w:numId w:val="23"/>
+        </w:numPr>
+        <w:spacing w:before="100" w:beforeAutospacing="1" w:after="100" w:afterAutospacing="1" w:line="240" w:lineRule="auto"/>
+      </w:pPr>
+      <w:r>
+        <w:rPr>
+          <w:b/>
+          <w:bCs/>
+          <w:i/>
+          <w:iCs/>
+        </w:rPr>
+        <w:t>extract_hydro_params_calb_slim.py:</w:t>
+      </w:r>
+      <w:r>
+        <w:t xml:space="preserve"> extracts SAC-SMA/UNITHG/LAG-K parameters values from CHPS configuration .xml files located in the Config/ModuleConfigFiles directory and ouputs a .csv file with all parameters  </w:t>
+      </w:r>
+      <w:hyperlink r:id="rId54" w:history="1">
+        <w:r>
+          <w:rPr>
+            <w:rStyle w:val="Hyperlink"/>
+          </w:rPr>
+          <w:t>D:\Projects\NWS\Python\Extract_Hydro_Params</w:t>
+        </w:r>
+      </w:hyperlink>
+    </w:p>
+    <w:p>
+      <w:pPr>
+        <w:numPr>
+          <w:ilvl w:val="0"/>
+          <w:numId w:val="23"/>
+        </w:numPr>
+        <w:spacing w:before="100" w:beforeAutospacing="1" w:after="100" w:afterAutospacing="1" w:line="240" w:lineRule="auto"/>
+      </w:pPr>
+      <w:r>
+        <w:rPr>
+          <w:b/>
+          <w:bCs/>
+          <w:i/>
+          <w:iCs/>
+        </w:rPr>
+        <w:t>statqme_summary_table_create_csv.py</w:t>
+      </w:r>
+      <w:r>
+        <w:t xml:space="preserve">: parse the CHPS output statqme html reports (beautiful soup). Create summary tables of monthly data (pbias, bias, rms), simulation fit </w:t>
+      </w:r>
+      <w:r>
         <w:lastRenderedPageBreak/>
-        <w:t>extract_hydro</w:t>
-      </w:r>
+        <w:t>(correlation coef, daily rms error, daily abs error), and flow interval stats. Output data to csv format for report. </w:t>
+      </w:r>
+      <w:hyperlink r:id="rId55" w:history="1">
+        <w:r>
+          <w:rPr>
+            <w:rStyle w:val="Hyperlink"/>
+          </w:rPr>
+          <w:t>D:\Projects\NWS\Python\STATQME</w:t>
+        </w:r>
+      </w:hyperlink>
+    </w:p>
+    <w:p>
+      <w:pPr>
+        <w:numPr>
+          <w:ilvl w:val="0"/>
+          <w:numId w:val="23"/>
+        </w:numPr>
+        <w:spacing w:before="100" w:beforeAutospacing="1" w:after="100" w:afterAutospacing="1" w:line="240" w:lineRule="auto"/>
+      </w:pPr>
+      <w:r>
+        <w:rPr>
+          <w:b/>
+          <w:bCs/>
+          <w:i/>
+          <w:iCs/>
+        </w:rPr>
+        <w:t>pixml_to_cardfiles.py</w:t>
+      </w:r>
+      <w:r>
+        <w:t>: read through large pixml_mapx file and output hourly data in OHD cardfile format. ##Card files not tested in CHPS!! Key features: ordered dictionaries, strptime module to parse dates, formatted float output. </w:t>
+      </w:r>
+      <w:hyperlink r:id="rId56" w:history="1">
+        <w:r>
+          <w:rPr>
+            <w:rStyle w:val="Hyperlink"/>
+          </w:rPr>
+          <w:t>D:\Projects\NWS\Python\Cardfiles</w:t>
+        </w:r>
+      </w:hyperlink>
+    </w:p>
+    <w:p>
+      <w:pPr>
+        <w:numPr>
+          <w:ilvl w:val="0"/>
+          <w:numId w:val="23"/>
+        </w:numPr>
+        <w:spacing w:before="100" w:beforeAutospacing="1" w:after="100" w:afterAutospacing="1" w:line="240" w:lineRule="auto"/>
+      </w:pPr>
+      <w:r>
+        <w:rPr>
+          <w:b/>
+          <w:bCs/>
+          <w:i/>
+          <w:iCs/>
+        </w:rPr>
+        <w:t>csv_to_datacard.py</w:t>
+      </w:r>
+      <w:r>
+        <w:t>: read through csv file and output data in OHD single column cardfile format. Note: script does not check for missing time steps. Key features: ordered dictionaries, strptime module to parse dates, formatted float output. </w:t>
+      </w:r>
+      <w:hyperlink r:id="rId57" w:history="1">
+        <w:r>
+          <w:rPr>
+            <w:rStyle w:val="Hyperlink"/>
+          </w:rPr>
+          <w:t>D:\Projects\NWS\Python\Cardfiles</w:t>
+        </w:r>
+      </w:hyperlink>
+    </w:p>
+    <w:p>
+      <w:pPr>
+        <w:numPr>
+          <w:ilvl w:val="0"/>
+          <w:numId w:val="23"/>
+        </w:numPr>
+        <w:spacing w:before="100" w:beforeAutospacing="1" w:after="100" w:afterAutospacing="1" w:line="240" w:lineRule="auto"/>
+      </w:pPr>
+      <w:r>
+        <w:rPr>
+          <w:b/>
+          <w:bCs/>
+          <w:i/>
+          <w:iCs/>
+        </w:rPr>
+        <w:t>parse_chps_QIN_summary.py</w:t>
+      </w:r>
+      <w:r>
+        <w:t>: reads CHPS csv file from QIN plot display and finds the start and end of the observed hourly QIN record, # of valid data points, and % of total available. Summary data is output to a .csv file. Features: pandas, masked list, navigate back directory. </w:t>
+      </w:r>
+      <w:hyperlink r:id="rId58" w:history="1">
+        <w:r>
+          <w:rPr>
+            <w:rStyle w:val="Hyperlink"/>
+          </w:rPr>
+          <w:t>D:\Projects\NWS\Python\QIN</w:t>
+        </w:r>
+      </w:hyperlink>
+    </w:p>
+    <w:p>
+      <w:pPr>
+        <w:numPr>
+          <w:ilvl w:val="0"/>
+          <w:numId w:val="23"/>
+        </w:numPr>
+        <w:spacing w:before="100" w:beforeAutospacing="1" w:after="100" w:afterAutospacing="1" w:line="240" w:lineRule="auto"/>
+      </w:pPr>
+      <w:r>
+        <w:rPr>
+          <w:b/>
+          <w:bCs/>
+          <w:i/>
+          <w:iCs/>
+        </w:rPr>
+        <w:t>qin_sqin_statistics</w:t>
+      </w:r>
+      <w:r>
+        <w:t>: reads CHPS csv file from QIN plot display and calculates error statistics using calc_errors.py module. Key features: calls a module and function from an outside directory. </w:t>
+      </w:r>
+      <w:hyperlink r:id="rId59" w:history="1">
+        <w:r>
+          <w:rPr>
+            <w:rStyle w:val="Hyperlink"/>
+          </w:rPr>
+          <w:t>D:\Projects\NWS\Python\QIN</w:t>
+        </w:r>
+      </w:hyperlink>
+    </w:p>
+    <w:p>
+      <w:pPr>
+        <w:numPr>
+          <w:ilvl w:val="0"/>
+          <w:numId w:val="23"/>
+        </w:numPr>
+        <w:spacing w:before="100" w:beforeAutospacing="1" w:after="100" w:afterAutospacing="1" w:line="240" w:lineRule="auto"/>
+      </w:pPr>
+      <w:r>
+        <w:rPr>
+          <w:b/>
+          <w:bCs/>
+          <w:i/>
+          <w:iCs/>
+        </w:rPr>
+        <w:t>round_UHG_oridinates.py:</w:t>
+      </w:r>
+      <w:r>
+        <w:t xml:space="preserve"> parse through UHG .xml parameter files from exported CHPS mods and create a new file with ordinates rounded to whole numbers (CHPS version currently leaves multiple decimals). </w:t>
+      </w:r>
+      <w:hyperlink r:id="rId60" w:history="1">
+        <w:r>
+          <w:rPr>
+            <w:rStyle w:val="Hyperlink"/>
+          </w:rPr>
+          <w:t>D:\Projects\NWS\Python\plot_UHG</w:t>
+        </w:r>
+      </w:hyperlink>
+    </w:p>
+    <w:p>
+      <w:pPr>
+        <w:numPr>
+          <w:ilvl w:val="0"/>
+          <w:numId w:val="23"/>
+        </w:numPr>
+        <w:spacing w:before="100" w:beforeAutospacing="1" w:after="100" w:afterAutospacing="1" w:line="240" w:lineRule="auto"/>
+      </w:pPr>
+      <w:r>
+        <w:rPr>
+          <w:b/>
+          <w:bCs/>
+          <w:i/>
+          <w:iCs/>
+        </w:rPr>
+        <w:t>update_coldstates.py: </w:t>
+      </w:r>
+      <w:r>
+        <w:t>create a new ColdStateFiles directory by copying the old directory and replace the zip file with a new file containing the moduleparfile from from the exported calibration mod and a copy of the original statesI.txt Key features: extracts file from zip file, creates new zip file, checks if directory exists, check if file exists, copy directory tree. </w:t>
+      </w:r>
+      <w:hyperlink r:id="rId61" w:history="1">
+        <w:r>
+          <w:rPr>
+            <w:rStyle w:val="Hyperlink"/>
+          </w:rPr>
+          <w:t>D:\Projects\NWS\Python\CHPS</w:t>
+        </w:r>
+      </w:hyperlink>
+    </w:p>
+    <w:p>
+      <w:pPr>
+        <w:numPr>
+          <w:ilvl w:val="0"/>
+          <w:numId w:val="23"/>
+        </w:numPr>
+        <w:spacing w:before="100" w:beforeAutospacing="1" w:after="100" w:afterAutospacing="1" w:line="240" w:lineRule="auto"/>
+      </w:pPr>
+      <w:r>
+        <w:rPr>
+          <w:b/>
+          <w:bCs/>
+          <w:i/>
+          <w:iCs/>
+        </w:rPr>
+        <w:t>refresh_coldstates_parfiles.py:</w:t>
+      </w:r>
+      <w:r>
+        <w:t xml:space="preserve"> Within CHPS config create a new ColdStateFiles directory by copying the old directory contents  and replacing the params_previous.xml with a new file using the moduleparfile. Also copy the original statesI.txt to the new directory . The script also renames the original ColdStateFiles directory to "ColdStateFiles_previous"  and renames the new directory to "ColdStateFiles". </w:t>
+      </w:r>
+      <w:hyperlink r:id="rId62" w:history="1">
+        <w:r>
+          <w:rPr>
+            <w:rStyle w:val="Hyperlink"/>
+          </w:rPr>
+          <w:t>D:\Projects\NWS\Python\CHPS</w:t>
+        </w:r>
+      </w:hyperlink>
+    </w:p>
+    <w:p>
+      <w:pPr>
+        <w:numPr>
+          <w:ilvl w:val="1"/>
+          <w:numId w:val="23"/>
+        </w:numPr>
+        <w:spacing w:before="100" w:beforeAutospacing="1" w:after="100" w:afterAutospacing="1" w:line="240" w:lineRule="auto"/>
+      </w:pPr>
+      <w:r>
+        <w:rPr>
+          <w:b/>
+          <w:bCs/>
+          <w:i/>
+          <w:iCs/>
+        </w:rPr>
+        <w:t>Config_refresh_coldstates_parfiles_bybasin.py:</w:t>
+      </w:r>
+      <w:r>
+        <w:t xml:space="preserve"> update the ColdStateFiles in a config directory using the parameter files in the config ModuleParFile directory. Creates a new "updated_ColdStateFiles" directory to examine for replacing the original. Execute from the main Config directory</w:t>
+      </w:r>
+    </w:p>
+    <w:p>
+      <w:pPr>
+        <w:numPr>
+          <w:ilvl w:val="0"/>
+          <w:numId w:val="23"/>
+        </w:numPr>
+        <w:spacing w:before="100" w:beforeAutospacing="1" w:after="100" w:afterAutospacing="1" w:line="240" w:lineRule="auto"/>
+      </w:pPr>
+      <w:r>
+        <w:rPr>
+          <w:b/>
+          <w:bCs/>
+          <w:i/>
+          <w:iCs/>
+        </w:rPr>
+        <w:t>UHG_xml_param_updates.py: </w:t>
+      </w:r>
+      <w:r>
+        <w:t>Loop through calibration basin UNIT-HG ModuleParFiles and update the UHG ordinates and area values using excel generated updated values. Input a csv with the updated zone area and UHG ordinates. </w:t>
+      </w:r>
+      <w:hyperlink r:id="rId63" w:history="1">
+        <w:r>
+          <w:rPr>
+            <w:rStyle w:val="Hyperlink"/>
+          </w:rPr>
+          <w:t>D:\Projects\NWS\Python\UNIT_HG</w:t>
+        </w:r>
+      </w:hyperlink>
+    </w:p>
+    <w:p>
+      <w:pPr>
+        <w:numPr>
+          <w:ilvl w:val="0"/>
+          <w:numId w:val="23"/>
+        </w:numPr>
+        <w:spacing w:before="100" w:beforeAutospacing="1" w:after="100" w:afterAutospacing="1" w:line="240" w:lineRule="auto"/>
+      </w:pPr>
+      <w:r>
+        <w:rPr>
+          <w:b/>
+          <w:bCs/>
+          <w:i/>
+          <w:iCs/>
+        </w:rPr>
+        <w:t>config_update_modparfiles.py:</w:t>
+      </w:r>
+      <w:r>
+        <w:t xml:space="preserve"> copy/replace any updated ModuleParFiles to a config ModuleParFiles directory</w:t>
+      </w:r>
+    </w:p>
+    <w:p>
+      <w:pPr>
+        <w:spacing w:after="0"/>
+      </w:pPr>
+    </w:p>
+    <w:p>
+      <w:r>
+        <w:pict>
+          <v:rect id="_x0000_i1027" style="width:0;height:1.5pt" o:hralign="center" o:hrstd="t" o:hr="t" fillcolor="#a0a0a0" stroked="f"/>
+        </w:pict>
+      </w:r>
+    </w:p>
+    <w:p>
+      <w:r>
+        <w:rPr>
+          <w:b/>
+          <w:bCs/>
+        </w:rPr>
+        <w:t>####### Arcpy scripts #######</w:t>
+      </w:r>
+    </w:p>
+    <w:p>
+      <w:pPr>
+        <w:numPr>
+          <w:ilvl w:val="0"/>
+          <w:numId w:val="24"/>
+        </w:numPr>
+        <w:spacing w:before="100" w:beforeAutospacing="1" w:after="100" w:afterAutospacing="1" w:line="240" w:lineRule="auto"/>
+      </w:pPr>
+      <w:r>
+        <w:rPr>
+          <w:b/>
+          <w:bCs/>
+          <w:i/>
+          <w:iCs/>
+        </w:rPr>
+        <w:t>extract_basin_apriori_grid_values.py</w:t>
+      </w:r>
+      <w:r>
+        <w:t>: arcpy tools to extract raster by basin shapefile convert to points and output .txt for each SACSMA attributes (also finds a list of basins from file names in director by ignoring non-directory files </w:t>
+      </w:r>
+      <w:hyperlink r:id="rId64" w:history="1">
+        <w:r>
+          <w:rPr>
+            <w:rStyle w:val="Hyperlink"/>
+          </w:rPr>
+          <w:t>D:\Projects\NWS\GIS\python</w:t>
+        </w:r>
+      </w:hyperlink>
+    </w:p>
+    <w:p>
+      <w:pPr>
+        <w:numPr>
+          <w:ilvl w:val="1"/>
+          <w:numId w:val="24"/>
+        </w:numPr>
+        <w:spacing w:before="100" w:beforeAutospacing="1" w:after="100" w:afterAutospacing="1" w:line="240" w:lineRule="auto"/>
+      </w:pPr>
+      <w:r>
+        <w:lastRenderedPageBreak/>
+        <w:t>modified to also create a single summary csv file for each basin using all of the individual txt files</w:t>
+      </w:r>
+    </w:p>
+    <w:p>
+      <w:pPr>
+        <w:numPr>
+          <w:ilvl w:val="0"/>
+          <w:numId w:val="24"/>
+        </w:numPr>
+        <w:spacing w:before="100" w:beforeAutospacing="1" w:after="100" w:afterAutospacing="1" w:line="240" w:lineRule="auto"/>
+      </w:pPr>
+      <w:r>
+        <w:rPr>
+          <w:b/>
+          <w:bCs/>
+          <w:i/>
+          <w:iCs/>
+        </w:rPr>
+        <w:t>extract_basin_DEM_statistics.py</w:t>
+      </w:r>
+      <w:r>
+        <w:t>: arcpy tools to extract elevation and slope summary for multiple basin shapefiles and write to a .csv file (using csv write) </w:t>
+      </w:r>
+      <w:hyperlink r:id="rId65" w:history="1">
+        <w:r>
+          <w:rPr>
+            <w:rStyle w:val="Hyperlink"/>
+          </w:rPr>
+          <w:t>D:\Projects\NWS\GIS\python</w:t>
+        </w:r>
+      </w:hyperlink>
+    </w:p>
+    <w:p>
+      <w:pPr>
+        <w:numPr>
+          <w:ilvl w:val="1"/>
+          <w:numId w:val="24"/>
+        </w:numPr>
+        <w:spacing w:before="100" w:beforeAutospacing="1" w:after="100" w:afterAutospacing="1" w:line="240" w:lineRule="auto"/>
+      </w:pPr>
+      <w:r>
+        <w:t>run the merge_elevation_slope_summary.py script to create a single csv file with all of the basins elevation and slope info and convert units from cm to ft </w:t>
+      </w:r>
+      <w:hyperlink r:id="rId66" w:history="1">
+        <w:r>
+          <w:rPr>
+            <w:rStyle w:val="Hyperlink"/>
+          </w:rPr>
+          <w:t>D:\Projects\NWS\Python\Elevation_Slope</w:t>
+        </w:r>
+      </w:hyperlink>
+    </w:p>
+    <w:p>
+      <w:pPr>
+        <w:numPr>
+          <w:ilvl w:val="0"/>
+          <w:numId w:val="24"/>
+        </w:numPr>
+        <w:spacing w:before="100" w:beforeAutospacing="1" w:after="100" w:afterAutospacing="1" w:line="240" w:lineRule="auto"/>
+      </w:pPr>
+      <w:r>
+        <w:rPr>
+          <w:b/>
+          <w:bCs/>
+          <w:i/>
+          <w:iCs/>
+        </w:rPr>
+        <w:t>extract_basin_prism_values.py</w:t>
+      </w:r>
+      <w:r>
+        <w:t>: arcpy tools to extract prism data from raster for multiple basin shapefiles and write output to separate .csv file for each basin </w:t>
+      </w:r>
+      <w:hyperlink r:id="rId67" w:history="1">
+        <w:r>
+          <w:rPr>
+            <w:rStyle w:val="Hyperlink"/>
+          </w:rPr>
+          <w:t>D:\Projects\NWS\GIS\python</w:t>
+        </w:r>
+      </w:hyperlink>
+    </w:p>
+    <w:p>
+      <w:pPr>
+        <w:numPr>
+          <w:ilvl w:val="1"/>
+          <w:numId w:val="24"/>
+        </w:numPr>
+        <w:spacing w:before="100" w:beforeAutospacing="1" w:after="100" w:afterAutospacing="1" w:line="240" w:lineRule="auto"/>
+      </w:pPr>
+      <w:r>
+        <w:t>run the PRISM_summary_table.py to create a single .csv summary file (precip in inches) containing all basins in specified RFC </w:t>
+      </w:r>
+      <w:hyperlink r:id="rId68" w:history="1">
+        <w:r>
+          <w:rPr>
+            <w:rStyle w:val="Hyperlink"/>
+          </w:rPr>
+          <w:t>D:\Projects\NWS\Python\PRISM</w:t>
+        </w:r>
+      </w:hyperlink>
+    </w:p>
+    <w:p>
+      <w:pPr>
+        <w:numPr>
+          <w:ilvl w:val="1"/>
+          <w:numId w:val="24"/>
+        </w:numPr>
+        <w:spacing w:before="100" w:beforeAutospacing="1" w:after="100" w:afterAutospacing="1" w:line="240" w:lineRule="auto"/>
+      </w:pPr>
+      <w:r>
+        <w:rPr>
+          <w:b/>
+          <w:bCs/>
+          <w:i/>
+          <w:iCs/>
+        </w:rPr>
+        <w:t>extract_basin_prism_monthly_values.py</w:t>
+      </w:r>
+      <w:r>
+        <w:t>: extract monthly temperature data from multiple years of monthly PRISM data (multiple files) and create an output csv file for each basin </w:t>
+      </w:r>
+      <w:hyperlink r:id="rId69" w:history="1">
+        <w:r>
+          <w:rPr>
+            <w:rStyle w:val="Hyperlink"/>
+          </w:rPr>
+          <w:t>D:\Projects\NWS\GIS\python</w:t>
+        </w:r>
+      </w:hyperlink>
+    </w:p>
+    <w:p>
+      <w:pPr>
+        <w:numPr>
+          <w:ilvl w:val="1"/>
+          <w:numId w:val="24"/>
+        </w:numPr>
+        <w:spacing w:before="100" w:beforeAutospacing="1" w:after="100" w:afterAutospacing="1" w:line="240" w:lineRule="auto"/>
+      </w:pPr>
+      <w:r>
+        <w:rPr>
+          <w:b/>
+          <w:bCs/>
+          <w:i/>
+          <w:iCs/>
+        </w:rPr>
+        <w:t>extract_basin_prism_normal_monthly_values.py</w:t>
+      </w:r>
+      <w:r>
+        <w:t>: extract monthly temperature or precip data from the monthly 1981-2010 normal PRISM data (12 files on Q: drive) and create an output csv file for each basin </w:t>
+      </w:r>
+      <w:hyperlink r:id="rId70" w:history="1">
+        <w:r>
+          <w:rPr>
+            <w:rStyle w:val="Hyperlink"/>
+          </w:rPr>
+          <w:t>D:\Projects\NWS\GIS\python</w:t>
+        </w:r>
+      </w:hyperlink>
+    </w:p>
+    <w:p>
+      <w:pPr>
+        <w:numPr>
+          <w:ilvl w:val="0"/>
+          <w:numId w:val="24"/>
+        </w:numPr>
+        <w:spacing w:before="100" w:beforeAutospacing="1" w:after="100" w:afterAutospacing="1" w:line="240" w:lineRule="auto"/>
+      </w:pPr>
+      <w:r>
+        <w:rPr>
+          <w:b/>
+          <w:bCs/>
+          <w:i/>
+          <w:iCs/>
+        </w:rPr>
+        <w:t>extract_basin_nlcd_grid_count.py</w:t>
+      </w:r>
+      <w:r>
+        <w:t>: arcpy tools to extract nlcd pixel counts for each basin polygon and create a summary table (join attributes) for each basin </w:t>
+      </w:r>
+      <w:hyperlink r:id="rId71" w:history="1">
+        <w:r>
+          <w:rPr>
+            <w:rStyle w:val="Hyperlink"/>
+          </w:rPr>
+          <w:t>D:\Projects\NWS\GIS\python</w:t>
+        </w:r>
+      </w:hyperlink>
+    </w:p>
+    <w:p>
+      <w:pPr>
+        <w:numPr>
+          <w:ilvl w:val="1"/>
+          <w:numId w:val="24"/>
+        </w:numPr>
+        <w:spacing w:before="100" w:beforeAutospacing="1" w:after="100" w:afterAutospacing="1" w:line="240" w:lineRule="auto"/>
+      </w:pPr>
+      <w:r>
+        <w:t>next run the _calculate_basin_summary.py to create a single .csv summary file containing the data for all the basins available </w:t>
+      </w:r>
+      <w:hyperlink r:id="rId72" w:history="1">
+        <w:r>
+          <w:rPr>
+            <w:rStyle w:val="Hyperlink"/>
+          </w:rPr>
+          <w:t>D:\Projects\NWS\Python\NLCD</w:t>
+        </w:r>
+      </w:hyperlink>
+    </w:p>
+    <w:p>
+      <w:pPr>
+        <w:numPr>
+          <w:ilvl w:val="0"/>
+          <w:numId w:val="24"/>
+        </w:numPr>
+        <w:spacing w:before="100" w:beforeAutospacing="1" w:after="100" w:afterAutospacing="1" w:line="240" w:lineRule="auto"/>
+      </w:pPr>
+      <w:r>
+        <w:rPr>
+          <w:b/>
+          <w:bCs/>
+          <w:i/>
+          <w:iCs/>
+        </w:rPr>
+        <w:t>extract_basin_aquifer_recharge _values.py</w:t>
+      </w:r>
+      <w:r>
+        <w:t>: script uses arcpy tools to extract aquifer recharge estimates raster (</w:t>
+      </w:r>
+      <w:hyperlink r:id="rId73" w:history="1">
+        <w:r>
+          <w:rPr>
+            <w:rStyle w:val="Hyperlink"/>
+          </w:rPr>
+          <w:t>D:\GIS Library\rech48grd</w:t>
+        </w:r>
+      </w:hyperlink>
+      <w:r>
+        <w:t>) by individual basin polygons and calculates basin mean value. IMPORTANT: script fails to loop through a list of basins (server too slow?) -&gt; run each basin one at a time and script will append each basin value to existing csv file. </w:t>
+      </w:r>
+      <w:hyperlink r:id="rId74" w:history="1">
+        <w:r>
+          <w:rPr>
+            <w:rStyle w:val="Hyperlink"/>
+          </w:rPr>
+          <w:t>D:\Projects\NWS\GIS\python</w:t>
+        </w:r>
+      </w:hyperlink>
+      <w:r>
+        <w:t xml:space="preserve"> . Updated 10/31/2014 to use the USGS transmissivity raster for FL, and southern GA.</w:t>
+      </w:r>
+    </w:p>
+    <w:p>
+      <w:pPr>
+        <w:numPr>
+          <w:ilvl w:val="0"/>
+          <w:numId w:val="24"/>
+        </w:numPr>
+        <w:spacing w:before="100" w:beforeAutospacing="1" w:after="100" w:afterAutospacing="1" w:line="240" w:lineRule="auto"/>
+      </w:pPr>
+      <w:r>
+        <w:rPr>
+          <w:b/>
+          <w:bCs/>
+          <w:i/>
+          <w:iCs/>
+        </w:rPr>
+        <w:t>extract_basin_gSSURGO_data.py</w:t>
+      </w:r>
+      <w:r>
+        <w:t>: script to extract gridded SSURO data using individual basin shapefiles. Refer to the README doc or script header for more info and setting up extraction. </w:t>
+      </w:r>
+      <w:hyperlink r:id="rId75" w:history="1">
+        <w:r>
+          <w:rPr>
+            <w:rStyle w:val="Hyperlink"/>
+          </w:rPr>
+          <w:t>D:\Projects\NWS\GIS\python</w:t>
+        </w:r>
+      </w:hyperlink>
+    </w:p>
+    <w:p>
+      <w:pPr>
+        <w:numPr>
+          <w:ilvl w:val="1"/>
+          <w:numId w:val="24"/>
+        </w:numPr>
+        <w:spacing w:before="100" w:beforeAutospacing="1" w:after="100" w:afterAutospacing="1" w:line="240" w:lineRule="auto"/>
+      </w:pPr>
+      <w:r>
+        <w:t>README: </w:t>
+      </w:r>
+      <w:hyperlink r:id="rId76" w:history="1">
+        <w:r>
+          <w:rPr>
+            <w:rStyle w:val="Hyperlink"/>
+          </w:rPr>
+          <w:t>D:\Projects\NWS\GIS\python</w:t>
+        </w:r>
+      </w:hyperlink>
+      <w:r>
+        <w:t xml:space="preserve"> -&gt; _README_gSSURGO_Method.docx</w:t>
+      </w:r>
+    </w:p>
+    <w:p>
+      <w:pPr>
+        <w:numPr>
+          <w:ilvl w:val="0"/>
+          <w:numId w:val="24"/>
+        </w:numPr>
+        <w:spacing w:before="100" w:beforeAutospacing="1" w:after="100" w:afterAutospacing="1" w:line="240" w:lineRule="auto"/>
+      </w:pPr>
+      <w:r>
+        <w:rPr>
+          <w:b/>
+          <w:bCs/>
+          <w:i/>
+          <w:iCs/>
+        </w:rPr>
+        <w:t>automate_param_maps_RFC.py</w:t>
+      </w:r>
+      <w:r>
+        <w:t xml:space="preserve">: automate the export map process for all SAC par shapefiles. Use the updatelayer function (requires a layer template for each par) to set the layer properties in the .mxd. Seperate template for the SA parameters and new calib pars. Outputs a .png file. SERFC did not display correctly for some pars on 10.1 (works on 10.2). Updated to use arcpy.labelClasses.  </w:t>
+      </w:r>
+      <w:hyperlink r:id="rId77" w:history="1">
+        <w:r>
+          <w:rPr>
+            <w:rStyle w:val="Hyperlink"/>
+          </w:rPr>
+          <w:t>D:/Projects/NWS/Python/arcpy</w:t>
+        </w:r>
+      </w:hyperlink>
+      <w:r>
+        <w:t xml:space="preserve"> -&gt; specific to each RFC task</w:t>
+      </w:r>
+    </w:p>
+    <w:p>
+      <w:pPr>
+        <w:numPr>
+          <w:ilvl w:val="0"/>
+          <w:numId w:val="24"/>
+        </w:numPr>
+        <w:spacing w:before="100" w:beforeAutospacing="1" w:after="100" w:afterAutospacing="1" w:line="240" w:lineRule="auto"/>
+      </w:pPr>
+      <w:r>
+        <w:rPr>
+          <w:b/>
+          <w:bCs/>
+          <w:i/>
+          <w:iCs/>
+        </w:rPr>
+        <w:t>extract_basin_AEC_histogram.py</w:t>
+      </w:r>
+      <w:r>
+        <w:t>: clip DEM raster to basin/elev zone and convert the resulting attribute table to a .xls output. Script then calculates the percentile values for the area elevation curve and checks for cell values outside the elevation zone splits-&gt; output to chps format txt files. Key features: read .xls, numpy percentile. </w:t>
+      </w:r>
+      <w:hyperlink r:id="rId78" w:history="1">
+        <w:r>
+          <w:rPr>
+            <w:rStyle w:val="Hyperlink"/>
+          </w:rPr>
+          <w:t>D:\Projects\NWS\GIS\python</w:t>
+        </w:r>
+      </w:hyperlink>
+    </w:p>
+    <w:p>
+      <w:pPr>
+        <w:numPr>
+          <w:ilvl w:val="0"/>
+          <w:numId w:val="24"/>
+        </w:numPr>
+        <w:spacing w:before="100" w:beforeAutospacing="1" w:after="100" w:afterAutospacing="1" w:line="240" w:lineRule="auto"/>
+      </w:pPr>
+      <w:r>
+        <w:rPr>
+          <w:b/>
+          <w:bCs/>
+          <w:i/>
+          <w:iCs/>
+        </w:rPr>
+        <w:t>extract_polygon_vertices.py</w:t>
+      </w:r>
+      <w:r>
+        <w:t>: use searchcursor to loop through multi polygon feature and extract a set number of vertex coordinates. Coordinates and feature properties are then exported to a summary txt file. For use with MAP preprocessor. </w:t>
+      </w:r>
+      <w:hyperlink r:id="rId79" w:history="1">
+        <w:r>
+          <w:rPr>
+            <w:rStyle w:val="Hyperlink"/>
+          </w:rPr>
+          <w:t>D:\Projects\NWS\Python\arcpy</w:t>
+        </w:r>
+      </w:hyperlink>
+    </w:p>
+    <w:p>
+      <w:pPr>
+        <w:spacing w:after="0"/>
+      </w:pPr>
+    </w:p>
+    <w:p>
+      <w:r>
+        <w:pict>
+          <v:rect id="_x0000_i1028" style="width:0;height:1.5pt" o:hralign="center" o:hrstd="t" o:hr="t" fillcolor="#a0a0a0" stroked="f"/>
+        </w:pict>
+      </w:r>
+    </w:p>
+    <w:p>
+      <w:r>
+        <w:rPr>
+          <w:b/>
+          <w:bCs/>
+        </w:rPr>
+        <w:lastRenderedPageBreak/>
+        <w:t>####### Modules #######</w:t>
+      </w:r>
+    </w:p>
+    <w:p>
+      <w:pPr>
+        <w:numPr>
+          <w:ilvl w:val="0"/>
+          <w:numId w:val="25"/>
+        </w:numPr>
+        <w:spacing w:before="100" w:beforeAutospacing="1" w:after="100" w:afterAutospacing="1" w:line="240" w:lineRule="auto"/>
+      </w:pPr>
+      <w:r>
+        <w:rPr>
+          <w:b/>
+          <w:bCs/>
+          <w:i/>
+          <w:iCs/>
+          <w:sz w:val="27"/>
+          <w:szCs w:val="27"/>
+        </w:rPr>
+        <w:t>calc_errors.py</w:t>
+      </w:r>
+      <w:r>
+        <w:rPr>
+          <w:sz w:val="27"/>
+          <w:szCs w:val="27"/>
+        </w:rPr>
+        <w:t>: calculates error statistics between two variables (obs and model) including: percent bias, mean absolute error, nash sutcliffe, root mean squared error, and correlation coefficient. </w:t>
+      </w:r>
+      <w:hyperlink r:id="rId80" w:history="1">
+        <w:r>
+          <w:rPr>
+            <w:rStyle w:val="Hyperlink"/>
+          </w:rPr>
+          <w:t>D:\Projects\NWS\Python\modules</w:t>
+        </w:r>
+      </w:hyperlink>
+      <w:r>
+        <w:t xml:space="preserve"> &amp; </w:t>
+      </w:r>
+      <w:hyperlink r:id="rId81" w:history="1">
+        <w:r>
+          <w:rPr>
+            <w:rStyle w:val="Hyperlink"/>
+          </w:rPr>
+          <w:t>D:\Projects\NWS\Calibration_NWS\python\modules</w:t>
+        </w:r>
+      </w:hyperlink>
+    </w:p>
+    <w:p>
+      <w:pPr>
+        <w:numPr>
+          <w:ilvl w:val="0"/>
+          <w:numId w:val="25"/>
+        </w:numPr>
+        <w:spacing w:before="100" w:beforeAutospacing="1" w:after="100" w:afterAutospacing="1" w:line="240" w:lineRule="auto"/>
+      </w:pPr>
+      <w:r>
+        <w:rPr>
+          <w:b/>
+          <w:bCs/>
+          <w:i/>
+          <w:iCs/>
+          <w:sz w:val="27"/>
+          <w:szCs w:val="27"/>
+        </w:rPr>
+        <w:t>conversions.py</w:t>
+      </w:r>
+      <w:r>
+        <w:rPr>
+          <w:sz w:val="27"/>
+          <w:szCs w:val="27"/>
+        </w:rPr>
+        <w:t>:</w:t>
+      </w:r>
+      <w:r>
+        <w:t> </w:t>
+      </w:r>
+      <w:hyperlink r:id="rId82" w:history="1">
+        <w:r>
+          <w:rPr>
+            <w:rStyle w:val="Hyperlink"/>
+          </w:rPr>
+          <w:t>D:\Projects\NWS\Python\modules</w:t>
+        </w:r>
+      </w:hyperlink>
+      <w:r>
+        <w:t xml:space="preserve"> </w:t>
+      </w:r>
+      <w:r>
+        <w:rPr>
+          <w:sz w:val="27"/>
+          <w:szCs w:val="27"/>
+        </w:rPr>
+        <w:t>common conversion calculations including:</w:t>
+      </w:r>
+    </w:p>
+    <w:p>
+      <w:pPr>
+        <w:numPr>
+          <w:ilvl w:val="1"/>
+          <w:numId w:val="25"/>
+        </w:numPr>
+        <w:spacing w:before="100" w:beforeAutospacing="1" w:after="100" w:afterAutospacing="1" w:line="240" w:lineRule="auto"/>
+      </w:pPr>
+      <w:r>
+        <w:rPr>
+          <w:sz w:val="27"/>
+          <w:szCs w:val="27"/>
+        </w:rPr>
+        <w:t>dms_to_dd: degrees/minutes/seconds to decimal degrees.</w:t>
+      </w:r>
+    </w:p>
+    <w:p>
+      <w:pPr>
+        <w:numPr>
+          <w:ilvl w:val="1"/>
+          <w:numId w:val="25"/>
+        </w:numPr>
+        <w:spacing w:before="100" w:beforeAutospacing="1" w:after="100" w:afterAutospacing="1" w:line="240" w:lineRule="auto"/>
+      </w:pPr>
+      <w:r>
+        <w:t>strip_accents: removes accents on text data (used for CONAGUA Mexico precip data)</w:t>
+      </w:r>
+    </w:p>
+    <w:p>
+      <w:pPr>
+        <w:spacing w:after="0"/>
+      </w:pPr>
+    </w:p>
+    <w:p/>
+    <w:p>
       <w:bookmarkStart w:id="0" w:name="_GoBack"/>
       <w:bookmarkEnd w:id="0"/>
-      <w:r>
-        <w:rPr>
-          <w:b/>
-          <w:bCs/>
-          <w:i/>
-          <w:iCs/>
-        </w:rPr>
-        <w:t>_routing_params_sa.py:</w:t>
-      </w:r>
-      <w:r>
-        <w:t> same as above, but using the original chps SA moduleparfiles (.xml) directly from the CHPS SA/Calb config-&gt; different file format. Updated name and features to plot the lag/k variables. </w:t>
-      </w:r>
-      <w:hyperlink r:id="rId43" w:history="1">
-        <w:r>
-          <w:rPr>
-            <w:rStyle w:val="Hyperlink"/>
-          </w:rPr>
-          <w:t>D:\Projects\NWS\Python\Extract_Hydro_Params</w:t>
-        </w:r>
-      </w:hyperlink>
-    </w:p>
-    <w:p>
-      <w:pPr>
-        <w:numPr>
-          <w:ilvl w:val="0"/>
-          <w:numId w:val="14"/>
-        </w:numPr>
-        <w:spacing w:before="100" w:beforeAutospacing="1" w:after="100" w:afterAutospacing="1" w:line="240" w:lineRule="auto"/>
-      </w:pPr>
-      <w:r>
-        <w:rPr>
-          <w:b/>
-          <w:bCs/>
-          <w:i/>
-          <w:iCs/>
-        </w:rPr>
-        <w:t>extract_hydro_params_calb_slim.py:</w:t>
-      </w:r>
-      <w:r>
-        <w:t xml:space="preserve"> extracts SAC-SMA/UNITHG/LAG-K parameters values from CHPS configuration .xml files located in the Config/ModuleConfigFiles directory and ouputs a .csv file with all parameters  </w:t>
-      </w:r>
-      <w:hyperlink r:id="rId44" w:history="1">
-        <w:r>
-          <w:rPr>
-            <w:rStyle w:val="Hyperlink"/>
-          </w:rPr>
-          <w:t>D:\Projects\NWS\Python\Extract_Hydro_Params</w:t>
-        </w:r>
-      </w:hyperlink>
-    </w:p>
-    <w:p>
-      <w:pPr>
-        <w:numPr>
-          <w:ilvl w:val="0"/>
-          <w:numId w:val="14"/>
-        </w:numPr>
-        <w:spacing w:before="100" w:beforeAutospacing="1" w:after="100" w:afterAutospacing="1" w:line="240" w:lineRule="auto"/>
-      </w:pPr>
-      <w:r>
-        <w:rPr>
-          <w:b/>
-          <w:bCs/>
-          <w:i/>
-          <w:iCs/>
-        </w:rPr>
-        <w:t>statqme_summary_table_create_csv.py</w:t>
-      </w:r>
-      <w:r>
-        <w:t>: parse the CHPS output statqme html reports (beautiful soup). Create summary tables of monthly data (pbias, bias, rms), simulation fit (correlation coef, daily rms error, daily abs error), and flow interval stats. Output data to csv format for report. </w:t>
-      </w:r>
-      <w:hyperlink r:id="rId45" w:history="1">
-        <w:r>
-          <w:rPr>
-            <w:rStyle w:val="Hyperlink"/>
-          </w:rPr>
-          <w:t>D:\Projects\NWS\Python\STATQME</w:t>
-        </w:r>
-      </w:hyperlink>
-    </w:p>
-    <w:p>
-      <w:pPr>
-        <w:numPr>
-          <w:ilvl w:val="0"/>
-          <w:numId w:val="14"/>
-        </w:numPr>
-        <w:spacing w:before="100" w:beforeAutospacing="1" w:after="100" w:afterAutospacing="1" w:line="240" w:lineRule="auto"/>
-      </w:pPr>
-      <w:r>
-        <w:rPr>
-          <w:b/>
-          <w:bCs/>
-          <w:i/>
-          <w:iCs/>
-        </w:rPr>
-        <w:t>pixml_to_cardfiles.py</w:t>
-      </w:r>
-      <w:r>
-        <w:t>: read through large pixml_mapx file and output hourly data in OHD cardfile format. ##Card files not tested in CHPS!! Key features: ordered dictionaries, strptime module to parse dates, formatted float output. </w:t>
-      </w:r>
-      <w:hyperlink r:id="rId46" w:history="1">
-        <w:r>
-          <w:rPr>
-            <w:rStyle w:val="Hyperlink"/>
-          </w:rPr>
-          <w:t>D:\Projects\NWS\Python\Cardfiles</w:t>
-        </w:r>
-      </w:hyperlink>
-    </w:p>
-    <w:p>
-      <w:pPr>
-        <w:numPr>
-          <w:ilvl w:val="0"/>
-          <w:numId w:val="14"/>
-        </w:numPr>
-        <w:spacing w:before="100" w:beforeAutospacing="1" w:after="100" w:afterAutospacing="1" w:line="240" w:lineRule="auto"/>
-      </w:pPr>
-      <w:r>
-        <w:rPr>
-          <w:b/>
-          <w:bCs/>
-          <w:i/>
-          <w:iCs/>
-        </w:rPr>
-        <w:t>csv_to_cardfiles.py</w:t>
-      </w:r>
-      <w:r>
-        <w:t>: read through csv file and output data in OHD cardfile format. Note: script does not check for missing time steps. Key features: ordered dictionaries, strptime module to parse dates, formatted float output. </w:t>
-      </w:r>
-      <w:hyperlink r:id="rId47" w:history="1">
-        <w:r>
-          <w:rPr>
-            <w:rStyle w:val="Hyperlink"/>
-          </w:rPr>
-          <w:t>D:\Projects\NWS\Python\Cardfiles</w:t>
-        </w:r>
-      </w:hyperlink>
-    </w:p>
-    <w:p>
-      <w:pPr>
-        <w:numPr>
-          <w:ilvl w:val="0"/>
-          <w:numId w:val="14"/>
-        </w:numPr>
-        <w:spacing w:before="100" w:beforeAutospacing="1" w:after="100" w:afterAutospacing="1" w:line="240" w:lineRule="auto"/>
-      </w:pPr>
-      <w:r>
-        <w:rPr>
-          <w:b/>
-          <w:bCs/>
-          <w:i/>
-          <w:iCs/>
-        </w:rPr>
-        <w:t>parse_chps_QIN_summary.py</w:t>
-      </w:r>
-      <w:r>
-        <w:t>: reads CHPS csv file from QIN plot display and finds the start and end of the observed hourly QIN record, # of valid data points, and % of total available. Summary data is output to a .csv file. Features: pandas, masked list, navigate back directory. </w:t>
-      </w:r>
-      <w:hyperlink r:id="rId48" w:history="1">
-        <w:r>
-          <w:rPr>
-            <w:rStyle w:val="Hyperlink"/>
-          </w:rPr>
-          <w:t>D:\Projects\NWS\Python\QIN</w:t>
-        </w:r>
-      </w:hyperlink>
-    </w:p>
-    <w:p>
-      <w:pPr>
-        <w:numPr>
-          <w:ilvl w:val="0"/>
-          <w:numId w:val="14"/>
-        </w:numPr>
-        <w:spacing w:before="100" w:beforeAutospacing="1" w:after="100" w:afterAutospacing="1" w:line="240" w:lineRule="auto"/>
-      </w:pPr>
-      <w:r>
-        <w:rPr>
-          <w:b/>
-          <w:bCs/>
-          <w:i/>
-          <w:iCs/>
-        </w:rPr>
-        <w:t>qin_sqin_statistics</w:t>
-      </w:r>
-      <w:r>
-        <w:t>: reads CHPS csv file from QIN plot display and calculates error statistics using calc_errors.py module. Key features: calls a module and function from an outside directory. </w:t>
-      </w:r>
-      <w:hyperlink r:id="rId49" w:history="1">
-        <w:r>
-          <w:rPr>
-            <w:rStyle w:val="Hyperlink"/>
-          </w:rPr>
-          <w:t>D:\Projects\NWS\Python\QIN</w:t>
-        </w:r>
-      </w:hyperlink>
-    </w:p>
-    <w:p>
-      <w:pPr>
-        <w:numPr>
-          <w:ilvl w:val="0"/>
-          <w:numId w:val="14"/>
-        </w:numPr>
-        <w:spacing w:before="100" w:beforeAutospacing="1" w:after="100" w:afterAutospacing="1" w:line="240" w:lineRule="auto"/>
-      </w:pPr>
-      <w:r>
-        <w:rPr>
-          <w:b/>
-          <w:bCs/>
-          <w:i/>
-          <w:iCs/>
-        </w:rPr>
-        <w:t>round_UHG_oridinates.py:</w:t>
-      </w:r>
-      <w:r>
-        <w:t xml:space="preserve"> parse through UHG .xml parameter files from exported CHPS mods and create a new file with ordinates rounded to whole numbers (CHPS version currently leaves multiple decimals). </w:t>
-      </w:r>
-      <w:hyperlink r:id="rId50" w:history="1">
-        <w:r>
-          <w:rPr>
-            <w:rStyle w:val="Hyperlink"/>
-          </w:rPr>
-          <w:t>D:\Projects\NWS\Python\plot_UHG</w:t>
-        </w:r>
-      </w:hyperlink>
-    </w:p>
-    <w:p>
-      <w:pPr>
-        <w:numPr>
-          <w:ilvl w:val="0"/>
-          <w:numId w:val="14"/>
-        </w:numPr>
-        <w:spacing w:before="100" w:beforeAutospacing="1" w:after="100" w:afterAutospacing="1" w:line="240" w:lineRule="auto"/>
-      </w:pPr>
-      <w:r>
-        <w:rPr>
-          <w:b/>
-          <w:bCs/>
-          <w:i/>
-          <w:iCs/>
-        </w:rPr>
-        <w:t>update_coldstates.py: </w:t>
-      </w:r>
-      <w:r>
-        <w:t>create a new ColdStateFiles directory by copying the old directory and replace the zip file with a new file containing the moduleparfile from from the exported calibration mod and a copy of the original statesI.txt Key features: extracts file from zip file, creates new zip file, checks if directory exists, check if file exists, copy directory tree. </w:t>
-      </w:r>
-      <w:hyperlink r:id="rId51" w:history="1">
-        <w:r>
-          <w:rPr>
-            <w:rStyle w:val="Hyperlink"/>
-          </w:rPr>
-          <w:t>D:\Projects\NWS\Python\CHPS</w:t>
-        </w:r>
-      </w:hyperlink>
-    </w:p>
-    <w:p>
-      <w:pPr>
-        <w:spacing w:after="0"/>
-      </w:pPr>
-    </w:p>
-    <w:p>
-      <w:r>
-        <w:rPr>
-          <w:b/>
-          <w:bCs/>
-        </w:rPr>
-        <w:t>####### Arcpy scripts #######</w:t>
-      </w:r>
-    </w:p>
-    <w:p>
-      <w:pPr>
-        <w:numPr>
-          <w:ilvl w:val="0"/>
-          <w:numId w:val="15"/>
-        </w:numPr>
-        <w:spacing w:before="100" w:beforeAutospacing="1" w:after="100" w:afterAutospacing="1" w:line="240" w:lineRule="auto"/>
-      </w:pPr>
-      <w:r>
-        <w:rPr>
-          <w:b/>
-          <w:bCs/>
-          <w:i/>
-          <w:iCs/>
-        </w:rPr>
-        <w:t>extract_basin_apriori_grid_values.py</w:t>
-      </w:r>
-      <w:r>
-        <w:t>: arcpy tools to extract raster by basin shapefile convert to points and output .txt for each SACSMA attributes (also finds a list of basins from file names in director by ignoring non-directory files </w:t>
-      </w:r>
-      <w:hyperlink r:id="rId52" w:history="1">
-        <w:r>
-          <w:rPr>
-            <w:rStyle w:val="Hyperlink"/>
-          </w:rPr>
-          <w:t>D:\Projects\NWS\GIS\python</w:t>
-        </w:r>
-      </w:hyperlink>
-    </w:p>
-    <w:p>
-      <w:pPr>
-        <w:numPr>
-          <w:ilvl w:val="1"/>
-          <w:numId w:val="15"/>
-        </w:numPr>
-        <w:spacing w:before="100" w:beforeAutospacing="1" w:after="100" w:afterAutospacing="1" w:line="240" w:lineRule="auto"/>
-      </w:pPr>
-      <w:r>
-        <w:t>modified to also create a single summary csv file for each basin using all of the individual txt files</w:t>
-      </w:r>
-    </w:p>
-    <w:p>
-      <w:pPr>
-        <w:numPr>
-          <w:ilvl w:val="0"/>
-          <w:numId w:val="15"/>
-        </w:numPr>
-        <w:spacing w:before="100" w:beforeAutospacing="1" w:after="100" w:afterAutospacing="1" w:line="240" w:lineRule="auto"/>
-      </w:pPr>
-      <w:r>
-        <w:rPr>
-          <w:b/>
-          <w:bCs/>
-          <w:i/>
-          <w:iCs/>
-        </w:rPr>
-        <w:t>extract_basin_DEM_statistics.py</w:t>
-      </w:r>
-      <w:r>
-        <w:t>: arcpy tools to extract elevation and slope summary for multiple basin shapefiles and write to a .csv file (using csv write) </w:t>
-      </w:r>
-      <w:hyperlink r:id="rId53" w:history="1">
-        <w:r>
-          <w:rPr>
-            <w:rStyle w:val="Hyperlink"/>
-          </w:rPr>
-          <w:t>D:\Projects\NWS\GIS\python</w:t>
-        </w:r>
-      </w:hyperlink>
-    </w:p>
-    <w:p>
-      <w:pPr>
-        <w:numPr>
-          <w:ilvl w:val="1"/>
-          <w:numId w:val="15"/>
-        </w:numPr>
-        <w:spacing w:before="100" w:beforeAutospacing="1" w:after="100" w:afterAutospacing="1" w:line="240" w:lineRule="auto"/>
-      </w:pPr>
-      <w:r>
-        <w:t>run the merge_elevation_slope_summary.py script to create a single csv file with all of the basins elevation and slope info and convert units from cm to ft </w:t>
-      </w:r>
-      <w:hyperlink r:id="rId54" w:history="1">
-        <w:r>
-          <w:rPr>
-            <w:rStyle w:val="Hyperlink"/>
-          </w:rPr>
-          <w:t>D:\Projects\NWS\Python\Elevation_Slope</w:t>
-        </w:r>
-      </w:hyperlink>
-    </w:p>
-    <w:p>
-      <w:pPr>
-        <w:numPr>
-          <w:ilvl w:val="0"/>
-          <w:numId w:val="15"/>
-        </w:numPr>
-        <w:spacing w:before="100" w:beforeAutospacing="1" w:after="100" w:afterAutospacing="1" w:line="240" w:lineRule="auto"/>
-      </w:pPr>
-      <w:r>
-        <w:rPr>
-          <w:b/>
-          <w:bCs/>
-          <w:i/>
-          <w:iCs/>
-        </w:rPr>
-        <w:t>extract_basin_prism_values.py</w:t>
-      </w:r>
-      <w:r>
-        <w:t>: arcpy tools to extract prism data from raster for multiple basin shapefiles and write output to separate .csv file for each basin </w:t>
-      </w:r>
-      <w:hyperlink r:id="rId55" w:history="1">
-        <w:r>
-          <w:rPr>
-            <w:rStyle w:val="Hyperlink"/>
-          </w:rPr>
-          <w:t>D:\Projects\NWS\GIS\python</w:t>
-        </w:r>
-      </w:hyperlink>
-    </w:p>
-    <w:p>
-      <w:pPr>
-        <w:numPr>
-          <w:ilvl w:val="1"/>
-          <w:numId w:val="15"/>
-        </w:numPr>
-        <w:spacing w:before="100" w:beforeAutospacing="1" w:after="100" w:afterAutospacing="1" w:line="240" w:lineRule="auto"/>
-      </w:pPr>
-      <w:r>
-        <w:lastRenderedPageBreak/>
-        <w:t>run the PRISM_summary_table.py to create a single .csv summary file (precip in inches) containing all basins in specified RFC </w:t>
-      </w:r>
-      <w:hyperlink r:id="rId56" w:history="1">
-        <w:r>
-          <w:rPr>
-            <w:rStyle w:val="Hyperlink"/>
-          </w:rPr>
-          <w:t>D:\Projects\NWS\Python\PRISM</w:t>
-        </w:r>
-      </w:hyperlink>
-    </w:p>
-    <w:p>
-      <w:pPr>
-        <w:numPr>
-          <w:ilvl w:val="1"/>
-          <w:numId w:val="15"/>
-        </w:numPr>
-        <w:spacing w:before="100" w:beforeAutospacing="1" w:after="100" w:afterAutospacing="1" w:line="240" w:lineRule="auto"/>
-      </w:pPr>
-      <w:r>
-        <w:rPr>
-          <w:b/>
-          <w:bCs/>
-          <w:i/>
-          <w:iCs/>
-        </w:rPr>
-        <w:t>extract_basin_prism_monthly_values.py</w:t>
-      </w:r>
-      <w:r>
-        <w:t>: extract monthly temperature data from multiple years of monthly PRISM data (multiple files) and create an output csv file for each basin </w:t>
-      </w:r>
-      <w:hyperlink r:id="rId57" w:history="1">
-        <w:r>
-          <w:rPr>
-            <w:rStyle w:val="Hyperlink"/>
-          </w:rPr>
-          <w:t>D:\Projects\NWS\GIS\python</w:t>
-        </w:r>
-      </w:hyperlink>
-    </w:p>
-    <w:p>
-      <w:pPr>
-        <w:numPr>
-          <w:ilvl w:val="1"/>
-          <w:numId w:val="15"/>
-        </w:numPr>
-        <w:spacing w:before="100" w:beforeAutospacing="1" w:after="100" w:afterAutospacing="1" w:line="240" w:lineRule="auto"/>
-      </w:pPr>
-      <w:r>
-        <w:rPr>
-          <w:b/>
-          <w:bCs/>
-          <w:i/>
-          <w:iCs/>
-        </w:rPr>
-        <w:t>extract_basin_prism_normal_monthly_values.py</w:t>
-      </w:r>
-      <w:r>
-        <w:t>: extract monthly temperature or precip data from the monthly 1981-2010 normal PRISM data (12 files on Q: drive) and create an output csv file for each basin </w:t>
-      </w:r>
-      <w:hyperlink r:id="rId58" w:history="1">
-        <w:r>
-          <w:rPr>
-            <w:rStyle w:val="Hyperlink"/>
-          </w:rPr>
-          <w:t>D:\Projects\NWS\GIS\python</w:t>
-        </w:r>
-      </w:hyperlink>
-    </w:p>
-    <w:p>
-      <w:pPr>
-        <w:numPr>
-          <w:ilvl w:val="0"/>
-          <w:numId w:val="15"/>
-        </w:numPr>
-        <w:spacing w:before="100" w:beforeAutospacing="1" w:after="100" w:afterAutospacing="1" w:line="240" w:lineRule="auto"/>
-      </w:pPr>
-      <w:r>
-        <w:rPr>
-          <w:b/>
-          <w:bCs/>
-          <w:i/>
-          <w:iCs/>
-        </w:rPr>
-        <w:t>extract_basin_nlcd_grid_count.py</w:t>
-      </w:r>
-      <w:r>
-        <w:t>: arcpy tools to extract nlcd pixel counts for each basin polygon and create a summary table (join attributes) for each basin </w:t>
-      </w:r>
-      <w:hyperlink r:id="rId59" w:history="1">
-        <w:r>
-          <w:rPr>
-            <w:rStyle w:val="Hyperlink"/>
-          </w:rPr>
-          <w:t>D:\Projects\NWS\GIS\python</w:t>
-        </w:r>
-      </w:hyperlink>
-    </w:p>
-    <w:p>
-      <w:pPr>
-        <w:numPr>
-          <w:ilvl w:val="1"/>
-          <w:numId w:val="15"/>
-        </w:numPr>
-        <w:spacing w:before="100" w:beforeAutospacing="1" w:after="100" w:afterAutospacing="1" w:line="240" w:lineRule="auto"/>
-      </w:pPr>
-      <w:r>
-        <w:t>next run the _calculate_basin_summary.py to create a single .csv summary file containing the data for all the basins available </w:t>
-      </w:r>
-      <w:hyperlink r:id="rId60" w:history="1">
-        <w:r>
-          <w:rPr>
-            <w:rStyle w:val="Hyperlink"/>
-          </w:rPr>
-          <w:t>D:\Projects\NWS\Python\NLCD</w:t>
-        </w:r>
-      </w:hyperlink>
-    </w:p>
-    <w:p>
-      <w:pPr>
-        <w:numPr>
-          <w:ilvl w:val="0"/>
-          <w:numId w:val="15"/>
-        </w:numPr>
-        <w:spacing w:before="100" w:beforeAutospacing="1" w:after="100" w:afterAutospacing="1" w:line="240" w:lineRule="auto"/>
-      </w:pPr>
-      <w:r>
-        <w:rPr>
-          <w:b/>
-          <w:bCs/>
-          <w:i/>
-          <w:iCs/>
-        </w:rPr>
-        <w:t>extract_basin_aquifer_recharge _values.py</w:t>
-      </w:r>
-      <w:r>
-        <w:t>: script uses arcpy tools to extract aquifer recharge estimates raster (</w:t>
-      </w:r>
-      <w:hyperlink r:id="rId61" w:history="1">
-        <w:r>
-          <w:rPr>
-            <w:rStyle w:val="Hyperlink"/>
-          </w:rPr>
-          <w:t>D:\GIS Library\rech48grd</w:t>
-        </w:r>
-      </w:hyperlink>
-      <w:r>
-        <w:t>) by individual basin polygons and calculates basin mean value. IMPORTANT: script fails to loop through a list of basins (server too slow?) -&gt; run each basin one at a time and script will append each basin value to existing csv file. </w:t>
-      </w:r>
-      <w:hyperlink r:id="rId62" w:history="1">
-        <w:r>
-          <w:rPr>
-            <w:rStyle w:val="Hyperlink"/>
-          </w:rPr>
-          <w:t>D:\Projects\NWS\GIS\python</w:t>
-        </w:r>
-      </w:hyperlink>
-      <w:r>
-        <w:t xml:space="preserve"> . Updated 10/31/2014 to use the USGS transmissivity raster for FL, and southern GA.</w:t>
-      </w:r>
-    </w:p>
-    <w:p>
-      <w:pPr>
-        <w:numPr>
-          <w:ilvl w:val="0"/>
-          <w:numId w:val="15"/>
-        </w:numPr>
-        <w:spacing w:before="100" w:beforeAutospacing="1" w:after="100" w:afterAutospacing="1" w:line="240" w:lineRule="auto"/>
-      </w:pPr>
-      <w:r>
-        <w:rPr>
-          <w:b/>
-          <w:bCs/>
-          <w:i/>
-          <w:iCs/>
-        </w:rPr>
-        <w:t>extract_basin_gSSURGO_data.py</w:t>
-      </w:r>
-      <w:r>
-        <w:t>: script to extract gridded SSURO data using individual basin shapefiles. Refer to the README doc or script header for more info and setting up extraction. </w:t>
-      </w:r>
-      <w:hyperlink r:id="rId63" w:history="1">
-        <w:r>
-          <w:rPr>
-            <w:rStyle w:val="Hyperlink"/>
-          </w:rPr>
-          <w:t>D:\Projects\NWS\GIS\python</w:t>
-        </w:r>
-      </w:hyperlink>
-    </w:p>
-    <w:p>
-      <w:pPr>
-        <w:numPr>
-          <w:ilvl w:val="1"/>
-          <w:numId w:val="15"/>
-        </w:numPr>
-        <w:spacing w:before="100" w:beforeAutospacing="1" w:after="100" w:afterAutospacing="1" w:line="240" w:lineRule="auto"/>
-      </w:pPr>
-      <w:r>
-        <w:t>README: </w:t>
-      </w:r>
-      <w:hyperlink r:id="rId64" w:history="1">
-        <w:r>
-          <w:rPr>
-            <w:rStyle w:val="Hyperlink"/>
-          </w:rPr>
-          <w:t>D:\Projects\NWS\GIS\python</w:t>
-        </w:r>
-      </w:hyperlink>
-      <w:r>
-        <w:t xml:space="preserve"> -&gt; _README_gSSURGO_Method.docx</w:t>
-      </w:r>
-    </w:p>
-    <w:p>
-      <w:pPr>
-        <w:numPr>
-          <w:ilvl w:val="0"/>
-          <w:numId w:val="15"/>
-        </w:numPr>
-        <w:spacing w:before="100" w:beforeAutospacing="1" w:after="100" w:afterAutospacing="1" w:line="240" w:lineRule="auto"/>
-      </w:pPr>
-      <w:r>
-        <w:rPr>
-          <w:b/>
-          <w:bCs/>
-          <w:i/>
-          <w:iCs/>
-        </w:rPr>
-        <w:t>automate_param_maps.py</w:t>
-      </w:r>
-      <w:r>
-        <w:t>: automate the export map process for all SAC par shapefiles. Use the updatelayer function (requires a layer template for each par) to set the layer properties in the .mxd. Seperate template for the SA parameters and new calib pars. Outputs a .png file. SERFC did not display correctly for some pars on 10.1 (works on 10.2). Updated to use arcpy.labelClasses.  </w:t>
-      </w:r>
-      <w:hyperlink r:id="rId65" w:history="1">
-        <w:r>
-          <w:rPr>
-            <w:rStyle w:val="Hyperlink"/>
-          </w:rPr>
-          <w:t>D:\Projects\NWS\Python\Extract_Hydro_Params</w:t>
-        </w:r>
-      </w:hyperlink>
-      <w:r>
-        <w:t> -&gt; specific to each RFC task</w:t>
-      </w:r>
-    </w:p>
-    <w:p>
-      <w:pPr>
-        <w:numPr>
-          <w:ilvl w:val="0"/>
-          <w:numId w:val="15"/>
-        </w:numPr>
-        <w:spacing w:before="100" w:beforeAutospacing="1" w:after="100" w:afterAutospacing="1" w:line="240" w:lineRule="auto"/>
-      </w:pPr>
-      <w:r>
-        <w:rPr>
-          <w:b/>
-          <w:bCs/>
-          <w:i/>
-          <w:iCs/>
-        </w:rPr>
-        <w:t>extract_basin_AEC_histogram.py</w:t>
-      </w:r>
-      <w:r>
-        <w:t>: clip DEM raster to basin/elev zone and convert the resulting attribute table to a .xls output. Script then calculates the percentile values for the area elevation curve and checks for cell values outside the elevation zone splits-&gt; output to chps format txt files. Key features: read .xls, numpy percentile. </w:t>
-      </w:r>
-      <w:hyperlink r:id="rId66" w:history="1">
-        <w:r>
-          <w:rPr>
-            <w:rStyle w:val="Hyperlink"/>
-          </w:rPr>
-          <w:t>D:\Projects\NWS\GIS\python</w:t>
-        </w:r>
-      </w:hyperlink>
-    </w:p>
-    <w:p>
-      <w:pPr>
-        <w:spacing w:after="0"/>
-      </w:pPr>
-    </w:p>
-    <w:p>
-      <w:r>
-        <w:rPr>
-          <w:b/>
-          <w:bCs/>
-        </w:rPr>
-        <w:t>####### Modules #######</w:t>
-      </w:r>
-    </w:p>
-    <w:p>
-      <w:pPr>
-        <w:numPr>
-          <w:ilvl w:val="0"/>
-          <w:numId w:val="16"/>
-        </w:numPr>
-        <w:spacing w:before="100" w:beforeAutospacing="1" w:after="100" w:afterAutospacing="1" w:line="240" w:lineRule="auto"/>
-      </w:pPr>
-      <w:r>
-        <w:rPr>
-          <w:b/>
-          <w:bCs/>
-          <w:i/>
-          <w:iCs/>
-        </w:rPr>
-        <w:t>calc_errors.py</w:t>
-      </w:r>
-      <w:r>
-        <w:t>: calculates error statistics between two variables (obs and model) including: percent bias, mean absolute error, nash sutcliffe, root mean squared error, and correlation coefficient. </w:t>
-      </w:r>
-      <w:hyperlink r:id="rId67" w:history="1">
-        <w:r>
-          <w:rPr>
-            <w:rStyle w:val="Hyperlink"/>
-          </w:rPr>
-          <w:t>D:\Projects\NWS\Python\modules</w:t>
-        </w:r>
-      </w:hyperlink>
-      <w:r>
-        <w:t xml:space="preserve"> &amp; </w:t>
-      </w:r>
-      <w:hyperlink r:id="rId68" w:history="1">
-        <w:r>
-          <w:rPr>
-            <w:rStyle w:val="Hyperlink"/>
-          </w:rPr>
-          <w:t>D:\Projects\NWS\Calibration_NWS\python\modules</w:t>
-        </w:r>
-      </w:hyperlink>
-    </w:p>
-    <w:p>
-      <w:pPr>
-        <w:numPr>
-          <w:ilvl w:val="0"/>
-          <w:numId w:val="16"/>
-        </w:numPr>
-        <w:spacing w:before="100" w:beforeAutospacing="1" w:after="100" w:afterAutospacing="1" w:line="240" w:lineRule="auto"/>
-      </w:pPr>
-      <w:r>
-        <w:rPr>
-          <w:b/>
-          <w:bCs/>
-          <w:i/>
-          <w:iCs/>
-        </w:rPr>
-        <w:t>conversions.py</w:t>
-      </w:r>
-      <w:r>
-        <w:t>: </w:t>
-      </w:r>
-      <w:hyperlink r:id="rId69" w:history="1">
-        <w:r>
-          <w:rPr>
-            <w:rStyle w:val="Hyperlink"/>
-          </w:rPr>
-          <w:t>D:\Projects\NWS\Python\modules</w:t>
-        </w:r>
-      </w:hyperlink>
-      <w:r>
-        <w:t xml:space="preserve"> common conversion calculations including:</w:t>
-      </w:r>
-    </w:p>
-    <w:p>
-      <w:pPr>
-        <w:numPr>
-          <w:ilvl w:val="1"/>
-          <w:numId w:val="16"/>
-        </w:numPr>
-        <w:spacing w:before="100" w:beforeAutospacing="1" w:after="100" w:afterAutospacing="1" w:line="240" w:lineRule="auto"/>
-      </w:pPr>
-      <w:r>
-        <w:t>dms_to_dd: degrees/minutes/seconds to decimal degrees.</w:t>
-      </w:r>
-    </w:p>
-    <w:p>
-      <w:pPr>
-        <w:numPr>
-          <w:ilvl w:val="1"/>
-          <w:numId w:val="16"/>
-        </w:numPr>
-        <w:spacing w:before="100" w:beforeAutospacing="1" w:after="100" w:afterAutospacing="1" w:line="240" w:lineRule="auto"/>
-      </w:pPr>
-      <w:r>
-        <w:t>strip_accents: removes accents on text data (used for CONAGUA Mexico precip data)</w:t>
-      </w:r>
-    </w:p>
-    <w:p/>
+    </w:p>
     <w:sectPr>
       <w:pgSz w:w="12240" w:h="15840"/>
       <w:pgMar w:top="1440" w:right="1440" w:bottom="1440" w:left="1440" w:header="720" w:footer="720" w:gutter="0"/>
@@ -2016,7 +2504,7 @@
 </file>
 
 <file path=word/numbering.xml><?xml version="1.0" encoding="utf-8"?>
-<w:numbering xmlns:wpc="http://schemas.microsoft.com/office/word/2010/wordprocessingCanvas" xmlns:mc="http://schemas.openxmlformats.org/markup-compatibility/2006" xmlns:o="urn:schemas-microsoft-com:office:office" xmlns:r="http://schemas.openxmlformats.org/officeDocument/2006/relationships" xmlns:m="http://schemas.openxmlformats.org/officeDocument/2006/math" xmlns:v="urn:schemas-microsoft-com:vml" xmlns:wp14="http://schemas.microsoft.com/office/word/2010/wordprocessingDrawing" xmlns:wp="http://schemas.openxmlformats.org/drawingml/2006/wordprocessingDrawing" xmlns:w10="urn:schemas-microsoft-com:office:word" xmlns:w="http://schemas.openxmlformats.org/wordprocessingml/2006/main" xmlns:w14="http://schemas.microsoft.com/office/word/2010/wordml" xmlns:w15="http://schemas.microsoft.com/office/word/2012/wordml" xmlns:wpg="http://schemas.microsoft.com/office/word/2010/wordprocessingGroup" xmlns:wpi="http://schemas.microsoft.com/office/word/2010/wordprocessingInk" xmlns:wne="http://schemas.microsoft.com/office/word/2006/wordml" xmlns:wps="http://schemas.microsoft.com/office/word/2010/wordprocessingShape" mc:Ignorable="w14 w15 wp14">
+<w:numbering xmlns:wpc="http://schemas.microsoft.com/office/word/2010/wordprocessingCanvas" xmlns:cx="http://schemas.microsoft.com/office/drawing/2014/chartex" xmlns:cx1="http://schemas.microsoft.com/office/drawing/2015/9/8/chartex" xmlns:cx2="http://schemas.microsoft.com/office/drawing/2015/10/21/chartex" xmlns:cx3="http://schemas.microsoft.com/office/drawing/2016/5/9/chartex" xmlns:cx4="http://schemas.microsoft.com/office/drawing/2016/5/10/chartex" xmlns:cx5="http://schemas.microsoft.com/office/drawing/2016/5/11/chartex" xmlns:cx6="http://schemas.microsoft.com/office/drawing/2016/5/12/chartex" xmlns:cx7="http://schemas.microsoft.com/office/drawing/2016/5/13/chartex" xmlns:cx8="http://schemas.microsoft.com/office/drawing/2016/5/14/chartex" xmlns:mc="http://schemas.openxmlformats.org/markup-compatibility/2006" xmlns:aink="http://schemas.microsoft.com/office/drawing/2016/ink" xmlns:am3d="http://schemas.microsoft.com/office/drawing/2017/model3d" xmlns:o="urn:schemas-microsoft-com:office:office" xmlns:r="http://schemas.openxmlformats.org/officeDocument/2006/relationships" xmlns:m="http://schemas.openxmlformats.org/officeDocument/2006/math" xmlns:v="urn:schemas-microsoft-com:vml" xmlns:wp14="http://schemas.microsoft.com/office/word/2010/wordprocessingDrawing" xmlns:wp="http://schemas.openxmlformats.org/drawingml/2006/wordprocessingDrawing" xmlns:w10="urn:schemas-microsoft-com:office:word" xmlns:w="http://schemas.openxmlformats.org/wordprocessingml/2006/main" xmlns:w14="http://schemas.microsoft.com/office/word/2010/wordml" xmlns:w15="http://schemas.microsoft.com/office/word/2012/wordml" xmlns:w16cid="http://schemas.microsoft.com/office/word/2016/wordml/cid" xmlns:w16se="http://schemas.microsoft.com/office/word/2015/wordml/symex" xmlns:wpg="http://schemas.microsoft.com/office/word/2010/wordprocessingGroup" xmlns:wpi="http://schemas.microsoft.com/office/word/2010/wordprocessingInk" xmlns:wne="http://schemas.microsoft.com/office/word/2006/wordml" xmlns:wps="http://schemas.microsoft.com/office/word/2010/wordprocessingShape" mc:Ignorable="w14 w15 w16se w16cid wp14">
   <w:abstractNum w:abstractNumId="0" w15:restartNumberingAfterBreak="0">
     <w:nsid w:val="00B146DB"/>
     <w:multiLevelType w:val="multilevel"/>
@@ -2316,6 +2804,155 @@
     </w:lvl>
   </w:abstractNum>
   <w:abstractNum w:abstractNumId="2" w15:restartNumberingAfterBreak="0">
+    <w:nsid w:val="19976C12"/>
+    <w:multiLevelType w:val="multilevel"/>
+    <w:tmpl w:val="5A502D5E"/>
+    <w:lvl w:ilvl="0">
+      <w:start w:val="1"/>
+      <w:numFmt w:val="bullet"/>
+      <w:lvlText w:val=""/>
+      <w:lvlJc w:val="left"/>
+      <w:pPr>
+        <w:tabs>
+          <w:tab w:val="num" w:pos="720"/>
+        </w:tabs>
+        <w:ind w:left="720" w:hanging="360"/>
+      </w:pPr>
+      <w:rPr>
+        <w:rFonts w:ascii="Symbol" w:hAnsi="Symbol" w:hint="default"/>
+        <w:sz w:val="20"/>
+      </w:rPr>
+    </w:lvl>
+    <w:lvl w:ilvl="1" w:tentative="1">
+      <w:start w:val="1"/>
+      <w:numFmt w:val="bullet"/>
+      <w:lvlText w:val="o"/>
+      <w:lvlJc w:val="left"/>
+      <w:pPr>
+        <w:tabs>
+          <w:tab w:val="num" w:pos="1440"/>
+        </w:tabs>
+        <w:ind w:left="1440" w:hanging="360"/>
+      </w:pPr>
+      <w:rPr>
+        <w:rFonts w:ascii="Courier New" w:hAnsi="Courier New" w:hint="default"/>
+        <w:sz w:val="20"/>
+      </w:rPr>
+    </w:lvl>
+    <w:lvl w:ilvl="2" w:tentative="1">
+      <w:start w:val="1"/>
+      <w:numFmt w:val="bullet"/>
+      <w:lvlText w:val=""/>
+      <w:lvlJc w:val="left"/>
+      <w:pPr>
+        <w:tabs>
+          <w:tab w:val="num" w:pos="2160"/>
+        </w:tabs>
+        <w:ind w:left="2160" w:hanging="360"/>
+      </w:pPr>
+      <w:rPr>
+        <w:rFonts w:ascii="Wingdings" w:hAnsi="Wingdings" w:hint="default"/>
+        <w:sz w:val="20"/>
+      </w:rPr>
+    </w:lvl>
+    <w:lvl w:ilvl="3" w:tentative="1">
+      <w:start w:val="1"/>
+      <w:numFmt w:val="bullet"/>
+      <w:lvlText w:val=""/>
+      <w:lvlJc w:val="left"/>
+      <w:pPr>
+        <w:tabs>
+          <w:tab w:val="num" w:pos="2880"/>
+        </w:tabs>
+        <w:ind w:left="2880" w:hanging="360"/>
+      </w:pPr>
+      <w:rPr>
+        <w:rFonts w:ascii="Wingdings" w:hAnsi="Wingdings" w:hint="default"/>
+        <w:sz w:val="20"/>
+      </w:rPr>
+    </w:lvl>
+    <w:lvl w:ilvl="4" w:tentative="1">
+      <w:start w:val="1"/>
+      <w:numFmt w:val="bullet"/>
+      <w:lvlText w:val=""/>
+      <w:lvlJc w:val="left"/>
+      <w:pPr>
+        <w:tabs>
+          <w:tab w:val="num" w:pos="3600"/>
+        </w:tabs>
+        <w:ind w:left="3600" w:hanging="360"/>
+      </w:pPr>
+      <w:rPr>
+        <w:rFonts w:ascii="Wingdings" w:hAnsi="Wingdings" w:hint="default"/>
+        <w:sz w:val="20"/>
+      </w:rPr>
+    </w:lvl>
+    <w:lvl w:ilvl="5" w:tentative="1">
+      <w:start w:val="1"/>
+      <w:numFmt w:val="bullet"/>
+      <w:lvlText w:val=""/>
+      <w:lvlJc w:val="left"/>
+      <w:pPr>
+        <w:tabs>
+          <w:tab w:val="num" w:pos="4320"/>
+        </w:tabs>
+        <w:ind w:left="4320" w:hanging="360"/>
+      </w:pPr>
+      <w:rPr>
+        <w:rFonts w:ascii="Wingdings" w:hAnsi="Wingdings" w:hint="default"/>
+        <w:sz w:val="20"/>
+      </w:rPr>
+    </w:lvl>
+    <w:lvl w:ilvl="6" w:tentative="1">
+      <w:start w:val="1"/>
+      <w:numFmt w:val="bullet"/>
+      <w:lvlText w:val=""/>
+      <w:lvlJc w:val="left"/>
+      <w:pPr>
+        <w:tabs>
+          <w:tab w:val="num" w:pos="5040"/>
+        </w:tabs>
+        <w:ind w:left="5040" w:hanging="360"/>
+      </w:pPr>
+      <w:rPr>
+        <w:rFonts w:ascii="Wingdings" w:hAnsi="Wingdings" w:hint="default"/>
+        <w:sz w:val="20"/>
+      </w:rPr>
+    </w:lvl>
+    <w:lvl w:ilvl="7" w:tentative="1">
+      <w:start w:val="1"/>
+      <w:numFmt w:val="bullet"/>
+      <w:lvlText w:val=""/>
+      <w:lvlJc w:val="left"/>
+      <w:pPr>
+        <w:tabs>
+          <w:tab w:val="num" w:pos="5760"/>
+        </w:tabs>
+        <w:ind w:left="5760" w:hanging="360"/>
+      </w:pPr>
+      <w:rPr>
+        <w:rFonts w:ascii="Wingdings" w:hAnsi="Wingdings" w:hint="default"/>
+        <w:sz w:val="20"/>
+      </w:rPr>
+    </w:lvl>
+    <w:lvl w:ilvl="8" w:tentative="1">
+      <w:start w:val="1"/>
+      <w:numFmt w:val="bullet"/>
+      <w:lvlText w:val=""/>
+      <w:lvlJc w:val="left"/>
+      <w:pPr>
+        <w:tabs>
+          <w:tab w:val="num" w:pos="6480"/>
+        </w:tabs>
+        <w:ind w:left="6480" w:hanging="360"/>
+      </w:pPr>
+      <w:rPr>
+        <w:rFonts w:ascii="Wingdings" w:hAnsi="Wingdings" w:hint="default"/>
+        <w:sz w:val="20"/>
+      </w:rPr>
+    </w:lvl>
+  </w:abstractNum>
+  <w:abstractNum w:abstractNumId="3" w15:restartNumberingAfterBreak="0">
     <w:nsid w:val="213348B3"/>
     <w:multiLevelType w:val="multilevel"/>
     <w:tmpl w:val="8FB22158"/>
@@ -2464,7 +3101,7 @@
       </w:rPr>
     </w:lvl>
   </w:abstractNum>
-  <w:abstractNum w:abstractNumId="3" w15:restartNumberingAfterBreak="0">
+  <w:abstractNum w:abstractNumId="4" w15:restartNumberingAfterBreak="0">
     <w:nsid w:val="33767EB7"/>
     <w:multiLevelType w:val="multilevel"/>
     <w:tmpl w:val="2188E2A8"/>
@@ -2613,7 +3250,7 @@
       </w:rPr>
     </w:lvl>
   </w:abstractNum>
-  <w:abstractNum w:abstractNumId="4" w15:restartNumberingAfterBreak="0">
+  <w:abstractNum w:abstractNumId="5" w15:restartNumberingAfterBreak="0">
     <w:nsid w:val="352E5E1E"/>
     <w:multiLevelType w:val="multilevel"/>
     <w:tmpl w:val="BE1E2334"/>
@@ -2762,7 +3399,156 @@
       </w:rPr>
     </w:lvl>
   </w:abstractNum>
-  <w:abstractNum w:abstractNumId="5" w15:restartNumberingAfterBreak="0">
+  <w:abstractNum w:abstractNumId="6" w15:restartNumberingAfterBreak="0">
+    <w:nsid w:val="37E342A6"/>
+    <w:multiLevelType w:val="multilevel"/>
+    <w:tmpl w:val="21C4AEF4"/>
+    <w:lvl w:ilvl="0">
+      <w:start w:val="1"/>
+      <w:numFmt w:val="bullet"/>
+      <w:lvlText w:val=""/>
+      <w:lvlJc w:val="left"/>
+      <w:pPr>
+        <w:tabs>
+          <w:tab w:val="num" w:pos="720"/>
+        </w:tabs>
+        <w:ind w:left="720" w:hanging="360"/>
+      </w:pPr>
+      <w:rPr>
+        <w:rFonts w:ascii="Symbol" w:hAnsi="Symbol" w:hint="default"/>
+        <w:sz w:val="20"/>
+      </w:rPr>
+    </w:lvl>
+    <w:lvl w:ilvl="1">
+      <w:start w:val="1"/>
+      <w:numFmt w:val="bullet"/>
+      <w:lvlText w:val="o"/>
+      <w:lvlJc w:val="left"/>
+      <w:pPr>
+        <w:tabs>
+          <w:tab w:val="num" w:pos="1440"/>
+        </w:tabs>
+        <w:ind w:left="1440" w:hanging="360"/>
+      </w:pPr>
+      <w:rPr>
+        <w:rFonts w:ascii="Courier New" w:hAnsi="Courier New" w:hint="default"/>
+        <w:sz w:val="20"/>
+      </w:rPr>
+    </w:lvl>
+    <w:lvl w:ilvl="2" w:tentative="1">
+      <w:start w:val="1"/>
+      <w:numFmt w:val="bullet"/>
+      <w:lvlText w:val=""/>
+      <w:lvlJc w:val="left"/>
+      <w:pPr>
+        <w:tabs>
+          <w:tab w:val="num" w:pos="2160"/>
+        </w:tabs>
+        <w:ind w:left="2160" w:hanging="360"/>
+      </w:pPr>
+      <w:rPr>
+        <w:rFonts w:ascii="Wingdings" w:hAnsi="Wingdings" w:hint="default"/>
+        <w:sz w:val="20"/>
+      </w:rPr>
+    </w:lvl>
+    <w:lvl w:ilvl="3" w:tentative="1">
+      <w:start w:val="1"/>
+      <w:numFmt w:val="bullet"/>
+      <w:lvlText w:val=""/>
+      <w:lvlJc w:val="left"/>
+      <w:pPr>
+        <w:tabs>
+          <w:tab w:val="num" w:pos="2880"/>
+        </w:tabs>
+        <w:ind w:left="2880" w:hanging="360"/>
+      </w:pPr>
+      <w:rPr>
+        <w:rFonts w:ascii="Wingdings" w:hAnsi="Wingdings" w:hint="default"/>
+        <w:sz w:val="20"/>
+      </w:rPr>
+    </w:lvl>
+    <w:lvl w:ilvl="4" w:tentative="1">
+      <w:start w:val="1"/>
+      <w:numFmt w:val="bullet"/>
+      <w:lvlText w:val=""/>
+      <w:lvlJc w:val="left"/>
+      <w:pPr>
+        <w:tabs>
+          <w:tab w:val="num" w:pos="3600"/>
+        </w:tabs>
+        <w:ind w:left="3600" w:hanging="360"/>
+      </w:pPr>
+      <w:rPr>
+        <w:rFonts w:ascii="Wingdings" w:hAnsi="Wingdings" w:hint="default"/>
+        <w:sz w:val="20"/>
+      </w:rPr>
+    </w:lvl>
+    <w:lvl w:ilvl="5" w:tentative="1">
+      <w:start w:val="1"/>
+      <w:numFmt w:val="bullet"/>
+      <w:lvlText w:val=""/>
+      <w:lvlJc w:val="left"/>
+      <w:pPr>
+        <w:tabs>
+          <w:tab w:val="num" w:pos="4320"/>
+        </w:tabs>
+        <w:ind w:left="4320" w:hanging="360"/>
+      </w:pPr>
+      <w:rPr>
+        <w:rFonts w:ascii="Wingdings" w:hAnsi="Wingdings" w:hint="default"/>
+        <w:sz w:val="20"/>
+      </w:rPr>
+    </w:lvl>
+    <w:lvl w:ilvl="6" w:tentative="1">
+      <w:start w:val="1"/>
+      <w:numFmt w:val="bullet"/>
+      <w:lvlText w:val=""/>
+      <w:lvlJc w:val="left"/>
+      <w:pPr>
+        <w:tabs>
+          <w:tab w:val="num" w:pos="5040"/>
+        </w:tabs>
+        <w:ind w:left="5040" w:hanging="360"/>
+      </w:pPr>
+      <w:rPr>
+        <w:rFonts w:ascii="Wingdings" w:hAnsi="Wingdings" w:hint="default"/>
+        <w:sz w:val="20"/>
+      </w:rPr>
+    </w:lvl>
+    <w:lvl w:ilvl="7" w:tentative="1">
+      <w:start w:val="1"/>
+      <w:numFmt w:val="bullet"/>
+      <w:lvlText w:val=""/>
+      <w:lvlJc w:val="left"/>
+      <w:pPr>
+        <w:tabs>
+          <w:tab w:val="num" w:pos="5760"/>
+        </w:tabs>
+        <w:ind w:left="5760" w:hanging="360"/>
+      </w:pPr>
+      <w:rPr>
+        <w:rFonts w:ascii="Wingdings" w:hAnsi="Wingdings" w:hint="default"/>
+        <w:sz w:val="20"/>
+      </w:rPr>
+    </w:lvl>
+    <w:lvl w:ilvl="8" w:tentative="1">
+      <w:start w:val="1"/>
+      <w:numFmt w:val="bullet"/>
+      <w:lvlText w:val=""/>
+      <w:lvlJc w:val="left"/>
+      <w:pPr>
+        <w:tabs>
+          <w:tab w:val="num" w:pos="6480"/>
+        </w:tabs>
+        <w:ind w:left="6480" w:hanging="360"/>
+      </w:pPr>
+      <w:rPr>
+        <w:rFonts w:ascii="Wingdings" w:hAnsi="Wingdings" w:hint="default"/>
+        <w:sz w:val="20"/>
+      </w:rPr>
+    </w:lvl>
+  </w:abstractNum>
+  <w:abstractNum w:abstractNumId="7" w15:restartNumberingAfterBreak="0">
     <w:nsid w:val="38D33C41"/>
     <w:multiLevelType w:val="multilevel"/>
     <w:tmpl w:val="975651A0"/>
@@ -2911,7 +3697,156 @@
       </w:rPr>
     </w:lvl>
   </w:abstractNum>
-  <w:abstractNum w:abstractNumId="6" w15:restartNumberingAfterBreak="0">
+  <w:abstractNum w:abstractNumId="8" w15:restartNumberingAfterBreak="0">
+    <w:nsid w:val="39616F62"/>
+    <w:multiLevelType w:val="multilevel"/>
+    <w:tmpl w:val="B4409420"/>
+    <w:lvl w:ilvl="0">
+      <w:start w:val="1"/>
+      <w:numFmt w:val="bullet"/>
+      <w:lvlText w:val=""/>
+      <w:lvlJc w:val="left"/>
+      <w:pPr>
+        <w:tabs>
+          <w:tab w:val="num" w:pos="720"/>
+        </w:tabs>
+        <w:ind w:left="720" w:hanging="360"/>
+      </w:pPr>
+      <w:rPr>
+        <w:rFonts w:ascii="Symbol" w:hAnsi="Symbol" w:hint="default"/>
+        <w:sz w:val="20"/>
+      </w:rPr>
+    </w:lvl>
+    <w:lvl w:ilvl="1" w:tentative="1">
+      <w:start w:val="1"/>
+      <w:numFmt w:val="bullet"/>
+      <w:lvlText w:val="o"/>
+      <w:lvlJc w:val="left"/>
+      <w:pPr>
+        <w:tabs>
+          <w:tab w:val="num" w:pos="1440"/>
+        </w:tabs>
+        <w:ind w:left="1440" w:hanging="360"/>
+      </w:pPr>
+      <w:rPr>
+        <w:rFonts w:ascii="Courier New" w:hAnsi="Courier New" w:hint="default"/>
+        <w:sz w:val="20"/>
+      </w:rPr>
+    </w:lvl>
+    <w:lvl w:ilvl="2" w:tentative="1">
+      <w:start w:val="1"/>
+      <w:numFmt w:val="bullet"/>
+      <w:lvlText w:val=""/>
+      <w:lvlJc w:val="left"/>
+      <w:pPr>
+        <w:tabs>
+          <w:tab w:val="num" w:pos="2160"/>
+        </w:tabs>
+        <w:ind w:left="2160" w:hanging="360"/>
+      </w:pPr>
+      <w:rPr>
+        <w:rFonts w:ascii="Wingdings" w:hAnsi="Wingdings" w:hint="default"/>
+        <w:sz w:val="20"/>
+      </w:rPr>
+    </w:lvl>
+    <w:lvl w:ilvl="3" w:tentative="1">
+      <w:start w:val="1"/>
+      <w:numFmt w:val="bullet"/>
+      <w:lvlText w:val=""/>
+      <w:lvlJc w:val="left"/>
+      <w:pPr>
+        <w:tabs>
+          <w:tab w:val="num" w:pos="2880"/>
+        </w:tabs>
+        <w:ind w:left="2880" w:hanging="360"/>
+      </w:pPr>
+      <w:rPr>
+        <w:rFonts w:ascii="Wingdings" w:hAnsi="Wingdings" w:hint="default"/>
+        <w:sz w:val="20"/>
+      </w:rPr>
+    </w:lvl>
+    <w:lvl w:ilvl="4" w:tentative="1">
+      <w:start w:val="1"/>
+      <w:numFmt w:val="bullet"/>
+      <w:lvlText w:val=""/>
+      <w:lvlJc w:val="left"/>
+      <w:pPr>
+        <w:tabs>
+          <w:tab w:val="num" w:pos="3600"/>
+        </w:tabs>
+        <w:ind w:left="3600" w:hanging="360"/>
+      </w:pPr>
+      <w:rPr>
+        <w:rFonts w:ascii="Wingdings" w:hAnsi="Wingdings" w:hint="default"/>
+        <w:sz w:val="20"/>
+      </w:rPr>
+    </w:lvl>
+    <w:lvl w:ilvl="5" w:tentative="1">
+      <w:start w:val="1"/>
+      <w:numFmt w:val="bullet"/>
+      <w:lvlText w:val=""/>
+      <w:lvlJc w:val="left"/>
+      <w:pPr>
+        <w:tabs>
+          <w:tab w:val="num" w:pos="4320"/>
+        </w:tabs>
+        <w:ind w:left="4320" w:hanging="360"/>
+      </w:pPr>
+      <w:rPr>
+        <w:rFonts w:ascii="Wingdings" w:hAnsi="Wingdings" w:hint="default"/>
+        <w:sz w:val="20"/>
+      </w:rPr>
+    </w:lvl>
+    <w:lvl w:ilvl="6" w:tentative="1">
+      <w:start w:val="1"/>
+      <w:numFmt w:val="bullet"/>
+      <w:lvlText w:val=""/>
+      <w:lvlJc w:val="left"/>
+      <w:pPr>
+        <w:tabs>
+          <w:tab w:val="num" w:pos="5040"/>
+        </w:tabs>
+        <w:ind w:left="5040" w:hanging="360"/>
+      </w:pPr>
+      <w:rPr>
+        <w:rFonts w:ascii="Wingdings" w:hAnsi="Wingdings" w:hint="default"/>
+        <w:sz w:val="20"/>
+      </w:rPr>
+    </w:lvl>
+    <w:lvl w:ilvl="7" w:tentative="1">
+      <w:start w:val="1"/>
+      <w:numFmt w:val="bullet"/>
+      <w:lvlText w:val=""/>
+      <w:lvlJc w:val="left"/>
+      <w:pPr>
+        <w:tabs>
+          <w:tab w:val="num" w:pos="5760"/>
+        </w:tabs>
+        <w:ind w:left="5760" w:hanging="360"/>
+      </w:pPr>
+      <w:rPr>
+        <w:rFonts w:ascii="Wingdings" w:hAnsi="Wingdings" w:hint="default"/>
+        <w:sz w:val="20"/>
+      </w:rPr>
+    </w:lvl>
+    <w:lvl w:ilvl="8" w:tentative="1">
+      <w:start w:val="1"/>
+      <w:numFmt w:val="bullet"/>
+      <w:lvlText w:val=""/>
+      <w:lvlJc w:val="left"/>
+      <w:pPr>
+        <w:tabs>
+          <w:tab w:val="num" w:pos="6480"/>
+        </w:tabs>
+        <w:ind w:left="6480" w:hanging="360"/>
+      </w:pPr>
+      <w:rPr>
+        <w:rFonts w:ascii="Wingdings" w:hAnsi="Wingdings" w:hint="default"/>
+        <w:sz w:val="20"/>
+      </w:rPr>
+    </w:lvl>
+  </w:abstractNum>
+  <w:abstractNum w:abstractNumId="9" w15:restartNumberingAfterBreak="0">
     <w:nsid w:val="44F83186"/>
     <w:multiLevelType w:val="multilevel"/>
     <w:tmpl w:val="40CC48DC"/>
@@ -3060,7 +3995,7 @@
       </w:rPr>
     </w:lvl>
   </w:abstractNum>
-  <w:abstractNum w:abstractNumId="7" w15:restartNumberingAfterBreak="0">
+  <w:abstractNum w:abstractNumId="10" w15:restartNumberingAfterBreak="0">
     <w:nsid w:val="4E793615"/>
     <w:multiLevelType w:val="multilevel"/>
     <w:tmpl w:val="EE6C3542"/>
@@ -3209,7 +4144,7 @@
       </w:rPr>
     </w:lvl>
   </w:abstractNum>
-  <w:abstractNum w:abstractNumId="8" w15:restartNumberingAfterBreak="0">
+  <w:abstractNum w:abstractNumId="11" w15:restartNumberingAfterBreak="0">
     <w:nsid w:val="562C16E7"/>
     <w:multiLevelType w:val="multilevel"/>
     <w:tmpl w:val="9A2AE228"/>
@@ -3358,7 +4293,7 @@
       </w:rPr>
     </w:lvl>
   </w:abstractNum>
-  <w:abstractNum w:abstractNumId="9" w15:restartNumberingAfterBreak="0">
+  <w:abstractNum w:abstractNumId="12" w15:restartNumberingAfterBreak="0">
     <w:nsid w:val="58DA6099"/>
     <w:multiLevelType w:val="multilevel"/>
     <w:tmpl w:val="2102C61C"/>
@@ -3507,7 +4442,305 @@
       </w:rPr>
     </w:lvl>
   </w:abstractNum>
-  <w:abstractNum w:abstractNumId="10" w15:restartNumberingAfterBreak="0">
+  <w:abstractNum w:abstractNumId="13" w15:restartNumberingAfterBreak="0">
+    <w:nsid w:val="5DA01661"/>
+    <w:multiLevelType w:val="multilevel"/>
+    <w:tmpl w:val="8F54FDCE"/>
+    <w:lvl w:ilvl="0">
+      <w:start w:val="1"/>
+      <w:numFmt w:val="bullet"/>
+      <w:lvlText w:val=""/>
+      <w:lvlJc w:val="left"/>
+      <w:pPr>
+        <w:tabs>
+          <w:tab w:val="num" w:pos="720"/>
+        </w:tabs>
+        <w:ind w:left="720" w:hanging="360"/>
+      </w:pPr>
+      <w:rPr>
+        <w:rFonts w:ascii="Symbol" w:hAnsi="Symbol" w:hint="default"/>
+        <w:sz w:val="20"/>
+      </w:rPr>
+    </w:lvl>
+    <w:lvl w:ilvl="1" w:tentative="1">
+      <w:start w:val="1"/>
+      <w:numFmt w:val="bullet"/>
+      <w:lvlText w:val="o"/>
+      <w:lvlJc w:val="left"/>
+      <w:pPr>
+        <w:tabs>
+          <w:tab w:val="num" w:pos="1440"/>
+        </w:tabs>
+        <w:ind w:left="1440" w:hanging="360"/>
+      </w:pPr>
+      <w:rPr>
+        <w:rFonts w:ascii="Courier New" w:hAnsi="Courier New" w:hint="default"/>
+        <w:sz w:val="20"/>
+      </w:rPr>
+    </w:lvl>
+    <w:lvl w:ilvl="2" w:tentative="1">
+      <w:start w:val="1"/>
+      <w:numFmt w:val="bullet"/>
+      <w:lvlText w:val=""/>
+      <w:lvlJc w:val="left"/>
+      <w:pPr>
+        <w:tabs>
+          <w:tab w:val="num" w:pos="2160"/>
+        </w:tabs>
+        <w:ind w:left="2160" w:hanging="360"/>
+      </w:pPr>
+      <w:rPr>
+        <w:rFonts w:ascii="Wingdings" w:hAnsi="Wingdings" w:hint="default"/>
+        <w:sz w:val="20"/>
+      </w:rPr>
+    </w:lvl>
+    <w:lvl w:ilvl="3" w:tentative="1">
+      <w:start w:val="1"/>
+      <w:numFmt w:val="bullet"/>
+      <w:lvlText w:val=""/>
+      <w:lvlJc w:val="left"/>
+      <w:pPr>
+        <w:tabs>
+          <w:tab w:val="num" w:pos="2880"/>
+        </w:tabs>
+        <w:ind w:left="2880" w:hanging="360"/>
+      </w:pPr>
+      <w:rPr>
+        <w:rFonts w:ascii="Wingdings" w:hAnsi="Wingdings" w:hint="default"/>
+        <w:sz w:val="20"/>
+      </w:rPr>
+    </w:lvl>
+    <w:lvl w:ilvl="4" w:tentative="1">
+      <w:start w:val="1"/>
+      <w:numFmt w:val="bullet"/>
+      <w:lvlText w:val=""/>
+      <w:lvlJc w:val="left"/>
+      <w:pPr>
+        <w:tabs>
+          <w:tab w:val="num" w:pos="3600"/>
+        </w:tabs>
+        <w:ind w:left="3600" w:hanging="360"/>
+      </w:pPr>
+      <w:rPr>
+        <w:rFonts w:ascii="Wingdings" w:hAnsi="Wingdings" w:hint="default"/>
+        <w:sz w:val="20"/>
+      </w:rPr>
+    </w:lvl>
+    <w:lvl w:ilvl="5" w:tentative="1">
+      <w:start w:val="1"/>
+      <w:numFmt w:val="bullet"/>
+      <w:lvlText w:val=""/>
+      <w:lvlJc w:val="left"/>
+      <w:pPr>
+        <w:tabs>
+          <w:tab w:val="num" w:pos="4320"/>
+        </w:tabs>
+        <w:ind w:left="4320" w:hanging="360"/>
+      </w:pPr>
+      <w:rPr>
+        <w:rFonts w:ascii="Wingdings" w:hAnsi="Wingdings" w:hint="default"/>
+        <w:sz w:val="20"/>
+      </w:rPr>
+    </w:lvl>
+    <w:lvl w:ilvl="6" w:tentative="1">
+      <w:start w:val="1"/>
+      <w:numFmt w:val="bullet"/>
+      <w:lvlText w:val=""/>
+      <w:lvlJc w:val="left"/>
+      <w:pPr>
+        <w:tabs>
+          <w:tab w:val="num" w:pos="5040"/>
+        </w:tabs>
+        <w:ind w:left="5040" w:hanging="360"/>
+      </w:pPr>
+      <w:rPr>
+        <w:rFonts w:ascii="Wingdings" w:hAnsi="Wingdings" w:hint="default"/>
+        <w:sz w:val="20"/>
+      </w:rPr>
+    </w:lvl>
+    <w:lvl w:ilvl="7" w:tentative="1">
+      <w:start w:val="1"/>
+      <w:numFmt w:val="bullet"/>
+      <w:lvlText w:val=""/>
+      <w:lvlJc w:val="left"/>
+      <w:pPr>
+        <w:tabs>
+          <w:tab w:val="num" w:pos="5760"/>
+        </w:tabs>
+        <w:ind w:left="5760" w:hanging="360"/>
+      </w:pPr>
+      <w:rPr>
+        <w:rFonts w:ascii="Wingdings" w:hAnsi="Wingdings" w:hint="default"/>
+        <w:sz w:val="20"/>
+      </w:rPr>
+    </w:lvl>
+    <w:lvl w:ilvl="8" w:tentative="1">
+      <w:start w:val="1"/>
+      <w:numFmt w:val="bullet"/>
+      <w:lvlText w:val=""/>
+      <w:lvlJc w:val="left"/>
+      <w:pPr>
+        <w:tabs>
+          <w:tab w:val="num" w:pos="6480"/>
+        </w:tabs>
+        <w:ind w:left="6480" w:hanging="360"/>
+      </w:pPr>
+      <w:rPr>
+        <w:rFonts w:ascii="Wingdings" w:hAnsi="Wingdings" w:hint="default"/>
+        <w:sz w:val="20"/>
+      </w:rPr>
+    </w:lvl>
+  </w:abstractNum>
+  <w:abstractNum w:abstractNumId="14" w15:restartNumberingAfterBreak="0">
+    <w:nsid w:val="5F5E59B8"/>
+    <w:multiLevelType w:val="multilevel"/>
+    <w:tmpl w:val="3D4866F8"/>
+    <w:lvl w:ilvl="0">
+      <w:start w:val="1"/>
+      <w:numFmt w:val="bullet"/>
+      <w:lvlText w:val=""/>
+      <w:lvlJc w:val="left"/>
+      <w:pPr>
+        <w:tabs>
+          <w:tab w:val="num" w:pos="720"/>
+        </w:tabs>
+        <w:ind w:left="720" w:hanging="360"/>
+      </w:pPr>
+      <w:rPr>
+        <w:rFonts w:ascii="Symbol" w:hAnsi="Symbol" w:hint="default"/>
+        <w:sz w:val="20"/>
+      </w:rPr>
+    </w:lvl>
+    <w:lvl w:ilvl="1">
+      <w:start w:val="1"/>
+      <w:numFmt w:val="bullet"/>
+      <w:lvlText w:val="o"/>
+      <w:lvlJc w:val="left"/>
+      <w:pPr>
+        <w:tabs>
+          <w:tab w:val="num" w:pos="1440"/>
+        </w:tabs>
+        <w:ind w:left="1440" w:hanging="360"/>
+      </w:pPr>
+      <w:rPr>
+        <w:rFonts w:ascii="Courier New" w:hAnsi="Courier New" w:hint="default"/>
+        <w:sz w:val="20"/>
+      </w:rPr>
+    </w:lvl>
+    <w:lvl w:ilvl="2" w:tentative="1">
+      <w:start w:val="1"/>
+      <w:numFmt w:val="bullet"/>
+      <w:lvlText w:val=""/>
+      <w:lvlJc w:val="left"/>
+      <w:pPr>
+        <w:tabs>
+          <w:tab w:val="num" w:pos="2160"/>
+        </w:tabs>
+        <w:ind w:left="2160" w:hanging="360"/>
+      </w:pPr>
+      <w:rPr>
+        <w:rFonts w:ascii="Wingdings" w:hAnsi="Wingdings" w:hint="default"/>
+        <w:sz w:val="20"/>
+      </w:rPr>
+    </w:lvl>
+    <w:lvl w:ilvl="3" w:tentative="1">
+      <w:start w:val="1"/>
+      <w:numFmt w:val="bullet"/>
+      <w:lvlText w:val=""/>
+      <w:lvlJc w:val="left"/>
+      <w:pPr>
+        <w:tabs>
+          <w:tab w:val="num" w:pos="2880"/>
+        </w:tabs>
+        <w:ind w:left="2880" w:hanging="360"/>
+      </w:pPr>
+      <w:rPr>
+        <w:rFonts w:ascii="Wingdings" w:hAnsi="Wingdings" w:hint="default"/>
+        <w:sz w:val="20"/>
+      </w:rPr>
+    </w:lvl>
+    <w:lvl w:ilvl="4" w:tentative="1">
+      <w:start w:val="1"/>
+      <w:numFmt w:val="bullet"/>
+      <w:lvlText w:val=""/>
+      <w:lvlJc w:val="left"/>
+      <w:pPr>
+        <w:tabs>
+          <w:tab w:val="num" w:pos="3600"/>
+        </w:tabs>
+        <w:ind w:left="3600" w:hanging="360"/>
+      </w:pPr>
+      <w:rPr>
+        <w:rFonts w:ascii="Wingdings" w:hAnsi="Wingdings" w:hint="default"/>
+        <w:sz w:val="20"/>
+      </w:rPr>
+    </w:lvl>
+    <w:lvl w:ilvl="5" w:tentative="1">
+      <w:start w:val="1"/>
+      <w:numFmt w:val="bullet"/>
+      <w:lvlText w:val=""/>
+      <w:lvlJc w:val="left"/>
+      <w:pPr>
+        <w:tabs>
+          <w:tab w:val="num" w:pos="4320"/>
+        </w:tabs>
+        <w:ind w:left="4320" w:hanging="360"/>
+      </w:pPr>
+      <w:rPr>
+        <w:rFonts w:ascii="Wingdings" w:hAnsi="Wingdings" w:hint="default"/>
+        <w:sz w:val="20"/>
+      </w:rPr>
+    </w:lvl>
+    <w:lvl w:ilvl="6" w:tentative="1">
+      <w:start w:val="1"/>
+      <w:numFmt w:val="bullet"/>
+      <w:lvlText w:val=""/>
+      <w:lvlJc w:val="left"/>
+      <w:pPr>
+        <w:tabs>
+          <w:tab w:val="num" w:pos="5040"/>
+        </w:tabs>
+        <w:ind w:left="5040" w:hanging="360"/>
+      </w:pPr>
+      <w:rPr>
+        <w:rFonts w:ascii="Wingdings" w:hAnsi="Wingdings" w:hint="default"/>
+        <w:sz w:val="20"/>
+      </w:rPr>
+    </w:lvl>
+    <w:lvl w:ilvl="7" w:tentative="1">
+      <w:start w:val="1"/>
+      <w:numFmt w:val="bullet"/>
+      <w:lvlText w:val=""/>
+      <w:lvlJc w:val="left"/>
+      <w:pPr>
+        <w:tabs>
+          <w:tab w:val="num" w:pos="5760"/>
+        </w:tabs>
+        <w:ind w:left="5760" w:hanging="360"/>
+      </w:pPr>
+      <w:rPr>
+        <w:rFonts w:ascii="Wingdings" w:hAnsi="Wingdings" w:hint="default"/>
+        <w:sz w:val="20"/>
+      </w:rPr>
+    </w:lvl>
+    <w:lvl w:ilvl="8" w:tentative="1">
+      <w:start w:val="1"/>
+      <w:numFmt w:val="bullet"/>
+      <w:lvlText w:val=""/>
+      <w:lvlJc w:val="left"/>
+      <w:pPr>
+        <w:tabs>
+          <w:tab w:val="num" w:pos="6480"/>
+        </w:tabs>
+        <w:ind w:left="6480" w:hanging="360"/>
+      </w:pPr>
+      <w:rPr>
+        <w:rFonts w:ascii="Wingdings" w:hAnsi="Wingdings" w:hint="default"/>
+        <w:sz w:val="20"/>
+      </w:rPr>
+    </w:lvl>
+  </w:abstractNum>
+  <w:abstractNum w:abstractNumId="15" w15:restartNumberingAfterBreak="0">
     <w:nsid w:val="630C0A19"/>
     <w:multiLevelType w:val="multilevel"/>
     <w:tmpl w:val="48AA1322"/>
@@ -3656,7 +4889,7 @@
       </w:rPr>
     </w:lvl>
   </w:abstractNum>
-  <w:abstractNum w:abstractNumId="11" w15:restartNumberingAfterBreak="0">
+  <w:abstractNum w:abstractNumId="16" w15:restartNumberingAfterBreak="0">
     <w:nsid w:val="632A1E3C"/>
     <w:multiLevelType w:val="multilevel"/>
     <w:tmpl w:val="495A85DE"/>
@@ -3805,7 +5038,7 @@
       </w:rPr>
     </w:lvl>
   </w:abstractNum>
-  <w:abstractNum w:abstractNumId="12" w15:restartNumberingAfterBreak="0">
+  <w:abstractNum w:abstractNumId="17" w15:restartNumberingAfterBreak="0">
     <w:nsid w:val="6383547B"/>
     <w:multiLevelType w:val="multilevel"/>
     <w:tmpl w:val="66FAE8B0"/>
@@ -3954,7 +5187,156 @@
       </w:rPr>
     </w:lvl>
   </w:abstractNum>
-  <w:abstractNum w:abstractNumId="13" w15:restartNumberingAfterBreak="0">
+  <w:abstractNum w:abstractNumId="18" w15:restartNumberingAfterBreak="0">
+    <w:nsid w:val="63D65324"/>
+    <w:multiLevelType w:val="multilevel"/>
+    <w:tmpl w:val="A624507C"/>
+    <w:lvl w:ilvl="0">
+      <w:start w:val="1"/>
+      <w:numFmt w:val="bullet"/>
+      <w:lvlText w:val=""/>
+      <w:lvlJc w:val="left"/>
+      <w:pPr>
+        <w:tabs>
+          <w:tab w:val="num" w:pos="720"/>
+        </w:tabs>
+        <w:ind w:left="720" w:hanging="360"/>
+      </w:pPr>
+      <w:rPr>
+        <w:rFonts w:ascii="Symbol" w:hAnsi="Symbol" w:hint="default"/>
+        <w:sz w:val="20"/>
+      </w:rPr>
+    </w:lvl>
+    <w:lvl w:ilvl="1">
+      <w:start w:val="1"/>
+      <w:numFmt w:val="bullet"/>
+      <w:lvlText w:val="o"/>
+      <w:lvlJc w:val="left"/>
+      <w:pPr>
+        <w:tabs>
+          <w:tab w:val="num" w:pos="1440"/>
+        </w:tabs>
+        <w:ind w:left="1440" w:hanging="360"/>
+      </w:pPr>
+      <w:rPr>
+        <w:rFonts w:ascii="Courier New" w:hAnsi="Courier New" w:hint="default"/>
+        <w:sz w:val="20"/>
+      </w:rPr>
+    </w:lvl>
+    <w:lvl w:ilvl="2" w:tentative="1">
+      <w:start w:val="1"/>
+      <w:numFmt w:val="bullet"/>
+      <w:lvlText w:val=""/>
+      <w:lvlJc w:val="left"/>
+      <w:pPr>
+        <w:tabs>
+          <w:tab w:val="num" w:pos="2160"/>
+        </w:tabs>
+        <w:ind w:left="2160" w:hanging="360"/>
+      </w:pPr>
+      <w:rPr>
+        <w:rFonts w:ascii="Wingdings" w:hAnsi="Wingdings" w:hint="default"/>
+        <w:sz w:val="20"/>
+      </w:rPr>
+    </w:lvl>
+    <w:lvl w:ilvl="3" w:tentative="1">
+      <w:start w:val="1"/>
+      <w:numFmt w:val="bullet"/>
+      <w:lvlText w:val=""/>
+      <w:lvlJc w:val="left"/>
+      <w:pPr>
+        <w:tabs>
+          <w:tab w:val="num" w:pos="2880"/>
+        </w:tabs>
+        <w:ind w:left="2880" w:hanging="360"/>
+      </w:pPr>
+      <w:rPr>
+        <w:rFonts w:ascii="Wingdings" w:hAnsi="Wingdings" w:hint="default"/>
+        <w:sz w:val="20"/>
+      </w:rPr>
+    </w:lvl>
+    <w:lvl w:ilvl="4" w:tentative="1">
+      <w:start w:val="1"/>
+      <w:numFmt w:val="bullet"/>
+      <w:lvlText w:val=""/>
+      <w:lvlJc w:val="left"/>
+      <w:pPr>
+        <w:tabs>
+          <w:tab w:val="num" w:pos="3600"/>
+        </w:tabs>
+        <w:ind w:left="3600" w:hanging="360"/>
+      </w:pPr>
+      <w:rPr>
+        <w:rFonts w:ascii="Wingdings" w:hAnsi="Wingdings" w:hint="default"/>
+        <w:sz w:val="20"/>
+      </w:rPr>
+    </w:lvl>
+    <w:lvl w:ilvl="5" w:tentative="1">
+      <w:start w:val="1"/>
+      <w:numFmt w:val="bullet"/>
+      <w:lvlText w:val=""/>
+      <w:lvlJc w:val="left"/>
+      <w:pPr>
+        <w:tabs>
+          <w:tab w:val="num" w:pos="4320"/>
+        </w:tabs>
+        <w:ind w:left="4320" w:hanging="360"/>
+      </w:pPr>
+      <w:rPr>
+        <w:rFonts w:ascii="Wingdings" w:hAnsi="Wingdings" w:hint="default"/>
+        <w:sz w:val="20"/>
+      </w:rPr>
+    </w:lvl>
+    <w:lvl w:ilvl="6" w:tentative="1">
+      <w:start w:val="1"/>
+      <w:numFmt w:val="bullet"/>
+      <w:lvlText w:val=""/>
+      <w:lvlJc w:val="left"/>
+      <w:pPr>
+        <w:tabs>
+          <w:tab w:val="num" w:pos="5040"/>
+        </w:tabs>
+        <w:ind w:left="5040" w:hanging="360"/>
+      </w:pPr>
+      <w:rPr>
+        <w:rFonts w:ascii="Wingdings" w:hAnsi="Wingdings" w:hint="default"/>
+        <w:sz w:val="20"/>
+      </w:rPr>
+    </w:lvl>
+    <w:lvl w:ilvl="7" w:tentative="1">
+      <w:start w:val="1"/>
+      <w:numFmt w:val="bullet"/>
+      <w:lvlText w:val=""/>
+      <w:lvlJc w:val="left"/>
+      <w:pPr>
+        <w:tabs>
+          <w:tab w:val="num" w:pos="5760"/>
+        </w:tabs>
+        <w:ind w:left="5760" w:hanging="360"/>
+      </w:pPr>
+      <w:rPr>
+        <w:rFonts w:ascii="Wingdings" w:hAnsi="Wingdings" w:hint="default"/>
+        <w:sz w:val="20"/>
+      </w:rPr>
+    </w:lvl>
+    <w:lvl w:ilvl="8" w:tentative="1">
+      <w:start w:val="1"/>
+      <w:numFmt w:val="bullet"/>
+      <w:lvlText w:val=""/>
+      <w:lvlJc w:val="left"/>
+      <w:pPr>
+        <w:tabs>
+          <w:tab w:val="num" w:pos="6480"/>
+        </w:tabs>
+        <w:ind w:left="6480" w:hanging="360"/>
+      </w:pPr>
+      <w:rPr>
+        <w:rFonts w:ascii="Wingdings" w:hAnsi="Wingdings" w:hint="default"/>
+        <w:sz w:val="20"/>
+      </w:rPr>
+    </w:lvl>
+  </w:abstractNum>
+  <w:abstractNum w:abstractNumId="19" w15:restartNumberingAfterBreak="0">
     <w:nsid w:val="64F9681D"/>
     <w:multiLevelType w:val="multilevel"/>
     <w:tmpl w:val="CBF05498"/>
@@ -4103,7 +5485,156 @@
       </w:rPr>
     </w:lvl>
   </w:abstractNum>
-  <w:abstractNum w:abstractNumId="14" w15:restartNumberingAfterBreak="0">
+  <w:abstractNum w:abstractNumId="20" w15:restartNumberingAfterBreak="0">
+    <w:nsid w:val="675A3AA8"/>
+    <w:multiLevelType w:val="multilevel"/>
+    <w:tmpl w:val="FDE60C46"/>
+    <w:lvl w:ilvl="0">
+      <w:start w:val="1"/>
+      <w:numFmt w:val="bullet"/>
+      <w:lvlText w:val=""/>
+      <w:lvlJc w:val="left"/>
+      <w:pPr>
+        <w:tabs>
+          <w:tab w:val="num" w:pos="720"/>
+        </w:tabs>
+        <w:ind w:left="720" w:hanging="360"/>
+      </w:pPr>
+      <w:rPr>
+        <w:rFonts w:ascii="Symbol" w:hAnsi="Symbol" w:hint="default"/>
+        <w:sz w:val="20"/>
+      </w:rPr>
+    </w:lvl>
+    <w:lvl w:ilvl="1">
+      <w:start w:val="1"/>
+      <w:numFmt w:val="bullet"/>
+      <w:lvlText w:val="o"/>
+      <w:lvlJc w:val="left"/>
+      <w:pPr>
+        <w:tabs>
+          <w:tab w:val="num" w:pos="1440"/>
+        </w:tabs>
+        <w:ind w:left="1440" w:hanging="360"/>
+      </w:pPr>
+      <w:rPr>
+        <w:rFonts w:ascii="Courier New" w:hAnsi="Courier New" w:hint="default"/>
+        <w:sz w:val="20"/>
+      </w:rPr>
+    </w:lvl>
+    <w:lvl w:ilvl="2" w:tentative="1">
+      <w:start w:val="1"/>
+      <w:numFmt w:val="bullet"/>
+      <w:lvlText w:val=""/>
+      <w:lvlJc w:val="left"/>
+      <w:pPr>
+        <w:tabs>
+          <w:tab w:val="num" w:pos="2160"/>
+        </w:tabs>
+        <w:ind w:left="2160" w:hanging="360"/>
+      </w:pPr>
+      <w:rPr>
+        <w:rFonts w:ascii="Wingdings" w:hAnsi="Wingdings" w:hint="default"/>
+        <w:sz w:val="20"/>
+      </w:rPr>
+    </w:lvl>
+    <w:lvl w:ilvl="3" w:tentative="1">
+      <w:start w:val="1"/>
+      <w:numFmt w:val="bullet"/>
+      <w:lvlText w:val=""/>
+      <w:lvlJc w:val="left"/>
+      <w:pPr>
+        <w:tabs>
+          <w:tab w:val="num" w:pos="2880"/>
+        </w:tabs>
+        <w:ind w:left="2880" w:hanging="360"/>
+      </w:pPr>
+      <w:rPr>
+        <w:rFonts w:ascii="Wingdings" w:hAnsi="Wingdings" w:hint="default"/>
+        <w:sz w:val="20"/>
+      </w:rPr>
+    </w:lvl>
+    <w:lvl w:ilvl="4" w:tentative="1">
+      <w:start w:val="1"/>
+      <w:numFmt w:val="bullet"/>
+      <w:lvlText w:val=""/>
+      <w:lvlJc w:val="left"/>
+      <w:pPr>
+        <w:tabs>
+          <w:tab w:val="num" w:pos="3600"/>
+        </w:tabs>
+        <w:ind w:left="3600" w:hanging="360"/>
+      </w:pPr>
+      <w:rPr>
+        <w:rFonts w:ascii="Wingdings" w:hAnsi="Wingdings" w:hint="default"/>
+        <w:sz w:val="20"/>
+      </w:rPr>
+    </w:lvl>
+    <w:lvl w:ilvl="5" w:tentative="1">
+      <w:start w:val="1"/>
+      <w:numFmt w:val="bullet"/>
+      <w:lvlText w:val=""/>
+      <w:lvlJc w:val="left"/>
+      <w:pPr>
+        <w:tabs>
+          <w:tab w:val="num" w:pos="4320"/>
+        </w:tabs>
+        <w:ind w:left="4320" w:hanging="360"/>
+      </w:pPr>
+      <w:rPr>
+        <w:rFonts w:ascii="Wingdings" w:hAnsi="Wingdings" w:hint="default"/>
+        <w:sz w:val="20"/>
+      </w:rPr>
+    </w:lvl>
+    <w:lvl w:ilvl="6" w:tentative="1">
+      <w:start w:val="1"/>
+      <w:numFmt w:val="bullet"/>
+      <w:lvlText w:val=""/>
+      <w:lvlJc w:val="left"/>
+      <w:pPr>
+        <w:tabs>
+          <w:tab w:val="num" w:pos="5040"/>
+        </w:tabs>
+        <w:ind w:left="5040" w:hanging="360"/>
+      </w:pPr>
+      <w:rPr>
+        <w:rFonts w:ascii="Wingdings" w:hAnsi="Wingdings" w:hint="default"/>
+        <w:sz w:val="20"/>
+      </w:rPr>
+    </w:lvl>
+    <w:lvl w:ilvl="7" w:tentative="1">
+      <w:start w:val="1"/>
+      <w:numFmt w:val="bullet"/>
+      <w:lvlText w:val=""/>
+      <w:lvlJc w:val="left"/>
+      <w:pPr>
+        <w:tabs>
+          <w:tab w:val="num" w:pos="5760"/>
+        </w:tabs>
+        <w:ind w:left="5760" w:hanging="360"/>
+      </w:pPr>
+      <w:rPr>
+        <w:rFonts w:ascii="Wingdings" w:hAnsi="Wingdings" w:hint="default"/>
+        <w:sz w:val="20"/>
+      </w:rPr>
+    </w:lvl>
+    <w:lvl w:ilvl="8" w:tentative="1">
+      <w:start w:val="1"/>
+      <w:numFmt w:val="bullet"/>
+      <w:lvlText w:val=""/>
+      <w:lvlJc w:val="left"/>
+      <w:pPr>
+        <w:tabs>
+          <w:tab w:val="num" w:pos="6480"/>
+        </w:tabs>
+        <w:ind w:left="6480" w:hanging="360"/>
+      </w:pPr>
+      <w:rPr>
+        <w:rFonts w:ascii="Wingdings" w:hAnsi="Wingdings" w:hint="default"/>
+        <w:sz w:val="20"/>
+      </w:rPr>
+    </w:lvl>
+  </w:abstractNum>
+  <w:abstractNum w:abstractNumId="21" w15:restartNumberingAfterBreak="0">
     <w:nsid w:val="69E36A3D"/>
     <w:multiLevelType w:val="multilevel"/>
     <w:tmpl w:val="DFA8C278"/>
@@ -4252,7 +5783,156 @@
       </w:rPr>
     </w:lvl>
   </w:abstractNum>
-  <w:abstractNum w:abstractNumId="15" w15:restartNumberingAfterBreak="0">
+  <w:abstractNum w:abstractNumId="22" w15:restartNumberingAfterBreak="0">
+    <w:nsid w:val="72E223E6"/>
+    <w:multiLevelType w:val="multilevel"/>
+    <w:tmpl w:val="B9F0C1BC"/>
+    <w:lvl w:ilvl="0">
+      <w:start w:val="1"/>
+      <w:numFmt w:val="bullet"/>
+      <w:lvlText w:val=""/>
+      <w:lvlJc w:val="left"/>
+      <w:pPr>
+        <w:tabs>
+          <w:tab w:val="num" w:pos="720"/>
+        </w:tabs>
+        <w:ind w:left="720" w:hanging="360"/>
+      </w:pPr>
+      <w:rPr>
+        <w:rFonts w:ascii="Symbol" w:hAnsi="Symbol" w:hint="default"/>
+        <w:sz w:val="20"/>
+      </w:rPr>
+    </w:lvl>
+    <w:lvl w:ilvl="1" w:tentative="1">
+      <w:start w:val="1"/>
+      <w:numFmt w:val="bullet"/>
+      <w:lvlText w:val="o"/>
+      <w:lvlJc w:val="left"/>
+      <w:pPr>
+        <w:tabs>
+          <w:tab w:val="num" w:pos="1440"/>
+        </w:tabs>
+        <w:ind w:left="1440" w:hanging="360"/>
+      </w:pPr>
+      <w:rPr>
+        <w:rFonts w:ascii="Courier New" w:hAnsi="Courier New" w:hint="default"/>
+        <w:sz w:val="20"/>
+      </w:rPr>
+    </w:lvl>
+    <w:lvl w:ilvl="2" w:tentative="1">
+      <w:start w:val="1"/>
+      <w:numFmt w:val="bullet"/>
+      <w:lvlText w:val=""/>
+      <w:lvlJc w:val="left"/>
+      <w:pPr>
+        <w:tabs>
+          <w:tab w:val="num" w:pos="2160"/>
+        </w:tabs>
+        <w:ind w:left="2160" w:hanging="360"/>
+      </w:pPr>
+      <w:rPr>
+        <w:rFonts w:ascii="Wingdings" w:hAnsi="Wingdings" w:hint="default"/>
+        <w:sz w:val="20"/>
+      </w:rPr>
+    </w:lvl>
+    <w:lvl w:ilvl="3" w:tentative="1">
+      <w:start w:val="1"/>
+      <w:numFmt w:val="bullet"/>
+      <w:lvlText w:val=""/>
+      <w:lvlJc w:val="left"/>
+      <w:pPr>
+        <w:tabs>
+          <w:tab w:val="num" w:pos="2880"/>
+        </w:tabs>
+        <w:ind w:left="2880" w:hanging="360"/>
+      </w:pPr>
+      <w:rPr>
+        <w:rFonts w:ascii="Wingdings" w:hAnsi="Wingdings" w:hint="default"/>
+        <w:sz w:val="20"/>
+      </w:rPr>
+    </w:lvl>
+    <w:lvl w:ilvl="4" w:tentative="1">
+      <w:start w:val="1"/>
+      <w:numFmt w:val="bullet"/>
+      <w:lvlText w:val=""/>
+      <w:lvlJc w:val="left"/>
+      <w:pPr>
+        <w:tabs>
+          <w:tab w:val="num" w:pos="3600"/>
+        </w:tabs>
+        <w:ind w:left="3600" w:hanging="360"/>
+      </w:pPr>
+      <w:rPr>
+        <w:rFonts w:ascii="Wingdings" w:hAnsi="Wingdings" w:hint="default"/>
+        <w:sz w:val="20"/>
+      </w:rPr>
+    </w:lvl>
+    <w:lvl w:ilvl="5" w:tentative="1">
+      <w:start w:val="1"/>
+      <w:numFmt w:val="bullet"/>
+      <w:lvlText w:val=""/>
+      <w:lvlJc w:val="left"/>
+      <w:pPr>
+        <w:tabs>
+          <w:tab w:val="num" w:pos="4320"/>
+        </w:tabs>
+        <w:ind w:left="4320" w:hanging="360"/>
+      </w:pPr>
+      <w:rPr>
+        <w:rFonts w:ascii="Wingdings" w:hAnsi="Wingdings" w:hint="default"/>
+        <w:sz w:val="20"/>
+      </w:rPr>
+    </w:lvl>
+    <w:lvl w:ilvl="6" w:tentative="1">
+      <w:start w:val="1"/>
+      <w:numFmt w:val="bullet"/>
+      <w:lvlText w:val=""/>
+      <w:lvlJc w:val="left"/>
+      <w:pPr>
+        <w:tabs>
+          <w:tab w:val="num" w:pos="5040"/>
+        </w:tabs>
+        <w:ind w:left="5040" w:hanging="360"/>
+      </w:pPr>
+      <w:rPr>
+        <w:rFonts w:ascii="Wingdings" w:hAnsi="Wingdings" w:hint="default"/>
+        <w:sz w:val="20"/>
+      </w:rPr>
+    </w:lvl>
+    <w:lvl w:ilvl="7" w:tentative="1">
+      <w:start w:val="1"/>
+      <w:numFmt w:val="bullet"/>
+      <w:lvlText w:val=""/>
+      <w:lvlJc w:val="left"/>
+      <w:pPr>
+        <w:tabs>
+          <w:tab w:val="num" w:pos="5760"/>
+        </w:tabs>
+        <w:ind w:left="5760" w:hanging="360"/>
+      </w:pPr>
+      <w:rPr>
+        <w:rFonts w:ascii="Wingdings" w:hAnsi="Wingdings" w:hint="default"/>
+        <w:sz w:val="20"/>
+      </w:rPr>
+    </w:lvl>
+    <w:lvl w:ilvl="8" w:tentative="1">
+      <w:start w:val="1"/>
+      <w:numFmt w:val="bullet"/>
+      <w:lvlText w:val=""/>
+      <w:lvlJc w:val="left"/>
+      <w:pPr>
+        <w:tabs>
+          <w:tab w:val="num" w:pos="6480"/>
+        </w:tabs>
+        <w:ind w:left="6480" w:hanging="360"/>
+      </w:pPr>
+      <w:rPr>
+        <w:rFonts w:ascii="Wingdings" w:hAnsi="Wingdings" w:hint="default"/>
+        <w:sz w:val="20"/>
+      </w:rPr>
+    </w:lvl>
+  </w:abstractNum>
+  <w:abstractNum w:abstractNumId="23" w15:restartNumberingAfterBreak="0">
     <w:nsid w:val="74790521"/>
     <w:multiLevelType w:val="multilevel"/>
     <w:tmpl w:val="C878476C"/>
@@ -4401,59 +6081,235 @@
       </w:rPr>
     </w:lvl>
   </w:abstractNum>
+  <w:abstractNum w:abstractNumId="24" w15:restartNumberingAfterBreak="0">
+    <w:nsid w:val="7FA05EB2"/>
+    <w:multiLevelType w:val="multilevel"/>
+    <w:tmpl w:val="26C83684"/>
+    <w:lvl w:ilvl="0">
+      <w:start w:val="1"/>
+      <w:numFmt w:val="bullet"/>
+      <w:lvlText w:val=""/>
+      <w:lvlJc w:val="left"/>
+      <w:pPr>
+        <w:tabs>
+          <w:tab w:val="num" w:pos="720"/>
+        </w:tabs>
+        <w:ind w:left="720" w:hanging="360"/>
+      </w:pPr>
+      <w:rPr>
+        <w:rFonts w:ascii="Symbol" w:hAnsi="Symbol" w:hint="default"/>
+        <w:sz w:val="20"/>
+      </w:rPr>
+    </w:lvl>
+    <w:lvl w:ilvl="1">
+      <w:start w:val="1"/>
+      <w:numFmt w:val="bullet"/>
+      <w:lvlText w:val="o"/>
+      <w:lvlJc w:val="left"/>
+      <w:pPr>
+        <w:tabs>
+          <w:tab w:val="num" w:pos="1440"/>
+        </w:tabs>
+        <w:ind w:left="1440" w:hanging="360"/>
+      </w:pPr>
+      <w:rPr>
+        <w:rFonts w:ascii="Courier New" w:hAnsi="Courier New" w:hint="default"/>
+        <w:sz w:val="20"/>
+      </w:rPr>
+    </w:lvl>
+    <w:lvl w:ilvl="2" w:tentative="1">
+      <w:start w:val="1"/>
+      <w:numFmt w:val="bullet"/>
+      <w:lvlText w:val=""/>
+      <w:lvlJc w:val="left"/>
+      <w:pPr>
+        <w:tabs>
+          <w:tab w:val="num" w:pos="2160"/>
+        </w:tabs>
+        <w:ind w:left="2160" w:hanging="360"/>
+      </w:pPr>
+      <w:rPr>
+        <w:rFonts w:ascii="Wingdings" w:hAnsi="Wingdings" w:hint="default"/>
+        <w:sz w:val="20"/>
+      </w:rPr>
+    </w:lvl>
+    <w:lvl w:ilvl="3" w:tentative="1">
+      <w:start w:val="1"/>
+      <w:numFmt w:val="bullet"/>
+      <w:lvlText w:val=""/>
+      <w:lvlJc w:val="left"/>
+      <w:pPr>
+        <w:tabs>
+          <w:tab w:val="num" w:pos="2880"/>
+        </w:tabs>
+        <w:ind w:left="2880" w:hanging="360"/>
+      </w:pPr>
+      <w:rPr>
+        <w:rFonts w:ascii="Wingdings" w:hAnsi="Wingdings" w:hint="default"/>
+        <w:sz w:val="20"/>
+      </w:rPr>
+    </w:lvl>
+    <w:lvl w:ilvl="4" w:tentative="1">
+      <w:start w:val="1"/>
+      <w:numFmt w:val="bullet"/>
+      <w:lvlText w:val=""/>
+      <w:lvlJc w:val="left"/>
+      <w:pPr>
+        <w:tabs>
+          <w:tab w:val="num" w:pos="3600"/>
+        </w:tabs>
+        <w:ind w:left="3600" w:hanging="360"/>
+      </w:pPr>
+      <w:rPr>
+        <w:rFonts w:ascii="Wingdings" w:hAnsi="Wingdings" w:hint="default"/>
+        <w:sz w:val="20"/>
+      </w:rPr>
+    </w:lvl>
+    <w:lvl w:ilvl="5" w:tentative="1">
+      <w:start w:val="1"/>
+      <w:numFmt w:val="bullet"/>
+      <w:lvlText w:val=""/>
+      <w:lvlJc w:val="left"/>
+      <w:pPr>
+        <w:tabs>
+          <w:tab w:val="num" w:pos="4320"/>
+        </w:tabs>
+        <w:ind w:left="4320" w:hanging="360"/>
+      </w:pPr>
+      <w:rPr>
+        <w:rFonts w:ascii="Wingdings" w:hAnsi="Wingdings" w:hint="default"/>
+        <w:sz w:val="20"/>
+      </w:rPr>
+    </w:lvl>
+    <w:lvl w:ilvl="6" w:tentative="1">
+      <w:start w:val="1"/>
+      <w:numFmt w:val="bullet"/>
+      <w:lvlText w:val=""/>
+      <w:lvlJc w:val="left"/>
+      <w:pPr>
+        <w:tabs>
+          <w:tab w:val="num" w:pos="5040"/>
+        </w:tabs>
+        <w:ind w:left="5040" w:hanging="360"/>
+      </w:pPr>
+      <w:rPr>
+        <w:rFonts w:ascii="Wingdings" w:hAnsi="Wingdings" w:hint="default"/>
+        <w:sz w:val="20"/>
+      </w:rPr>
+    </w:lvl>
+    <w:lvl w:ilvl="7" w:tentative="1">
+      <w:start w:val="1"/>
+      <w:numFmt w:val="bullet"/>
+      <w:lvlText w:val=""/>
+      <w:lvlJc w:val="left"/>
+      <w:pPr>
+        <w:tabs>
+          <w:tab w:val="num" w:pos="5760"/>
+        </w:tabs>
+        <w:ind w:left="5760" w:hanging="360"/>
+      </w:pPr>
+      <w:rPr>
+        <w:rFonts w:ascii="Wingdings" w:hAnsi="Wingdings" w:hint="default"/>
+        <w:sz w:val="20"/>
+      </w:rPr>
+    </w:lvl>
+    <w:lvl w:ilvl="8" w:tentative="1">
+      <w:start w:val="1"/>
+      <w:numFmt w:val="bullet"/>
+      <w:lvlText w:val=""/>
+      <w:lvlJc w:val="left"/>
+      <w:pPr>
+        <w:tabs>
+          <w:tab w:val="num" w:pos="6480"/>
+        </w:tabs>
+        <w:ind w:left="6480" w:hanging="360"/>
+      </w:pPr>
+      <w:rPr>
+        <w:rFonts w:ascii="Wingdings" w:hAnsi="Wingdings" w:hint="default"/>
+        <w:sz w:val="20"/>
+      </w:rPr>
+    </w:lvl>
+  </w:abstractNum>
   <w:num w:numId="1">
-    <w:abstractNumId w:val="6"/>
+    <w:abstractNumId w:val="9"/>
   </w:num>
   <w:num w:numId="2">
-    <w:abstractNumId w:val="7"/>
+    <w:abstractNumId w:val="10"/>
   </w:num>
   <w:num w:numId="3">
-    <w:abstractNumId w:val="2"/>
+    <w:abstractNumId w:val="3"/>
   </w:num>
   <w:num w:numId="4">
-    <w:abstractNumId w:val="15"/>
+    <w:abstractNumId w:val="23"/>
   </w:num>
   <w:num w:numId="5">
     <w:abstractNumId w:val="0"/>
   </w:num>
   <w:num w:numId="6">
-    <w:abstractNumId w:val="5"/>
+    <w:abstractNumId w:val="7"/>
   </w:num>
   <w:num w:numId="7">
-    <w:abstractNumId w:val="14"/>
+    <w:abstractNumId w:val="21"/>
   </w:num>
   <w:num w:numId="8">
+    <w:abstractNumId w:val="16"/>
+  </w:num>
+  <w:num w:numId="9">
     <w:abstractNumId w:val="11"/>
   </w:num>
-  <w:num w:numId="9">
-    <w:abstractNumId w:val="8"/>
-  </w:num>
   <w:num w:numId="10">
-    <w:abstractNumId w:val="9"/>
+    <w:abstractNumId w:val="12"/>
   </w:num>
   <w:num w:numId="11">
-    <w:abstractNumId w:val="10"/>
+    <w:abstractNumId w:val="15"/>
   </w:num>
   <w:num w:numId="12">
-    <w:abstractNumId w:val="3"/>
+    <w:abstractNumId w:val="4"/>
   </w:num>
   <w:num w:numId="13">
-    <w:abstractNumId w:val="13"/>
+    <w:abstractNumId w:val="19"/>
   </w:num>
   <w:num w:numId="14">
     <w:abstractNumId w:val="1"/>
   </w:num>
   <w:num w:numId="15">
-    <w:abstractNumId w:val="12"/>
+    <w:abstractNumId w:val="17"/>
   </w:num>
   <w:num w:numId="16">
-    <w:abstractNumId w:val="4"/>
+    <w:abstractNumId w:val="5"/>
+  </w:num>
+  <w:num w:numId="17">
+    <w:abstractNumId w:val="2"/>
+  </w:num>
+  <w:num w:numId="18">
+    <w:abstractNumId w:val="13"/>
+  </w:num>
+  <w:num w:numId="19">
+    <w:abstractNumId w:val="22"/>
+  </w:num>
+  <w:num w:numId="20">
+    <w:abstractNumId w:val="20"/>
+  </w:num>
+  <w:num w:numId="21">
+    <w:abstractNumId w:val="14"/>
+  </w:num>
+  <w:num w:numId="22">
+    <w:abstractNumId w:val="8"/>
+  </w:num>
+  <w:num w:numId="23">
+    <w:abstractNumId w:val="18"/>
+  </w:num>
+  <w:num w:numId="24">
+    <w:abstractNumId w:val="24"/>
+  </w:num>
+  <w:num w:numId="25">
+    <w:abstractNumId w:val="6"/>
   </w:num>
 </w:numbering>
 </file>
 
 <file path=word/styles.xml><?xml version="1.0" encoding="utf-8"?>
-<w:styles xmlns:mc="http://schemas.openxmlformats.org/markup-compatibility/2006" xmlns:r="http://schemas.openxmlformats.org/officeDocument/2006/relationships" xmlns:w="http://schemas.openxmlformats.org/wordprocessingml/2006/main" xmlns:w14="http://schemas.microsoft.com/office/word/2010/wordml" xmlns:w15="http://schemas.microsoft.com/office/word/2012/wordml" mc:Ignorable="w14 w15">
+<w:styles xmlns:mc="http://schemas.openxmlformats.org/markup-compatibility/2006" xmlns:r="http://schemas.openxmlformats.org/officeDocument/2006/relationships" xmlns:w="http://schemas.openxmlformats.org/wordprocessingml/2006/main" xmlns:w14="http://schemas.microsoft.com/office/word/2010/wordml" xmlns:w15="http://schemas.microsoft.com/office/word/2012/wordml" xmlns:w16cid="http://schemas.microsoft.com/office/word/2016/wordml/cid" xmlns:w16se="http://schemas.microsoft.com/office/word/2015/wordml/symex" mc:Ignorable="w14 w15 w16se w16cid">
   <w:docDefaults>
     <w:rPrDefault>
       <w:rPr>
@@ -4463,7 +6319,7 @@
     </w:rPrDefault>
     <w:pPrDefault/>
   </w:docDefaults>
-  <w:latentStyles w:defLockedState="0" w:defUIPriority="99" w:defSemiHidden="0" w:defUnhideWhenUsed="0" w:defQFormat="0" w:count="371">
+  <w:latentStyles w:defLockedState="0" w:defUIPriority="99" w:defSemiHidden="0" w:defUnhideWhenUsed="0" w:defQFormat="0" w:count="375">
     <w:lsdException w:name="Normal" w:uiPriority="0" w:qFormat="1"/>
     <w:lsdException w:name="heading 1" w:uiPriority="9" w:qFormat="1"/>
     <w:lsdException w:name="heading 2" w:semiHidden="1" w:uiPriority="9" w:unhideWhenUsed="1" w:qFormat="1"/>
@@ -4569,7 +6425,6 @@
     <w:lsdException w:name="HTML Sample" w:semiHidden="1" w:unhideWhenUsed="1"/>
     <w:lsdException w:name="HTML Typewriter" w:semiHidden="1" w:unhideWhenUsed="1"/>
     <w:lsdException w:name="HTML Variable" w:semiHidden="1" w:unhideWhenUsed="1"/>
-    <w:lsdException w:name="Normal Table" w:semiHidden="1" w:unhideWhenUsed="1"/>
     <w:lsdException w:name="annotation subject" w:semiHidden="1" w:unhideWhenUsed="1"/>
     <w:lsdException w:name="No List" w:semiHidden="1" w:unhideWhenUsed="1"/>
     <w:lsdException w:name="Outline List 1" w:semiHidden="1" w:unhideWhenUsed="1"/>
@@ -4613,10 +6468,8 @@
     <w:lsdException w:name="Table Elegant" w:semiHidden="1" w:unhideWhenUsed="1"/>
     <w:lsdException w:name="Table Professional" w:semiHidden="1" w:unhideWhenUsed="1"/>
     <w:lsdException w:name="Table Subtle 1" w:semiHidden="1" w:unhideWhenUsed="1"/>
-    <w:lsdException w:name="Table Subtle 2" w:semiHidden="1" w:unhideWhenUsed="1"/>
     <w:lsdException w:name="Table Web 1" w:semiHidden="1" w:unhideWhenUsed="1"/>
     <w:lsdException w:name="Table Web 2" w:semiHidden="1" w:unhideWhenUsed="1"/>
-    <w:lsdException w:name="Table Web 3" w:semiHidden="1" w:unhideWhenUsed="1"/>
     <w:lsdException w:name="Balloon Text" w:semiHidden="1" w:unhideWhenUsed="1"/>
     <w:lsdException w:name="Table Grid" w:uiPriority="59"/>
     <w:lsdException w:name="Table Theme" w:semiHidden="1" w:unhideWhenUsed="1"/>
@@ -4835,6 +6688,10 @@
     <w:lsdException w:name="List Table 5 Dark Accent 6" w:uiPriority="50"/>
     <w:lsdException w:name="List Table 6 Colorful Accent 6" w:uiPriority="51"/>
     <w:lsdException w:name="List Table 7 Colorful Accent 6" w:uiPriority="52"/>
+    <w:lsdException w:name="Mention" w:semiHidden="1" w:unhideWhenUsed="1"/>
+    <w:lsdException w:name="Smart Hyperlink" w:semiHidden="1" w:unhideWhenUsed="1"/>
+    <w:lsdException w:name="Hashtag" w:semiHidden="1" w:unhideWhenUsed="1"/>
+    <w:lsdException w:name="Unresolved Mention" w:semiHidden="1" w:unhideWhenUsed="1"/>
   </w:latentStyles>
   <w:style w:type="paragraph" w:default="1" w:styleId="Normal">
     <w:name w:val="Normal"/>

</xml_diff>